<commit_message>
Description about the account
</commit_message>
<xml_diff>
--- a/Box content-based platform training/Documentation/Documentation.docx
+++ b/Box content-based platform training/Documentation/Documentation.docx
@@ -521,6 +521,13 @@
         <w:p>
           <w:pPr>
             <w:pStyle w:val="TOC1"/>
+            <w:ind w:left="0"/>
+            <w:rPr>
+              <w:rStyle w:val="Hyperlink"/>
+              <w:b w:val="0"/>
+              <w:bCs w:val="0"/>
+              <w:u w:val="none"/>
+            </w:rPr>
           </w:pPr>
           <w:hyperlink w:anchor="_Welcome_To_BOX!" w:history="1">
             <w:r>
@@ -540,13 +547,66 @@
             <w:r>
               <w:rPr>
                 <w:rStyle w:val="Hyperlink"/>
-                <w:b/>
-                <w:bCs/>
                 <w:u w:val="none"/>
               </w:rPr>
               <w:t>1</w:t>
             </w:r>
           </w:hyperlink>
+        </w:p>
+        <w:p>
+          <w:pPr>
+            <w:pStyle w:val="TOC1"/>
+            <w:rPr>
+              <w:rStyle w:val="Hyperlink"/>
+              <w:b w:val="0"/>
+              <w:bCs w:val="0"/>
+              <w:u w:val="none"/>
+            </w:rPr>
+          </w:pPr>
+          <w:hyperlink w:anchor="_your_account" w:history="1">
+            <w:r>
+              <w:rPr>
+                <w:rStyle w:val="Hyperlink"/>
+                <w:b w:val="0"/>
+                <w:bCs w:val="0"/>
+                <w:u w:val="none"/>
+              </w:rPr>
+              <w:t>Your Account</w:t>
+            </w:r>
+            <w:r>
+              <w:rPr>
+                <w:rStyle w:val="Hyperlink"/>
+                <w:b w:val="0"/>
+                <w:bCs w:val="0"/>
+                <w:u w:val="none"/>
+              </w:rPr>
+              <w:t xml:space="preserve"> </w:t>
+            </w:r>
+            <w:r>
+              <w:rPr>
+                <w:rStyle w:val="Hyperlink"/>
+                <w:b w:val="0"/>
+                <w:bCs w:val="0"/>
+                <w:u w:val="none"/>
+              </w:rPr>
+              <w:ptab w:relativeTo="margin" w:alignment="right" w:leader="dot"/>
+            </w:r>
+            <w:r>
+              <w:rPr>
+                <w:rStyle w:val="Hyperlink"/>
+                <w:b w:val="0"/>
+                <w:bCs w:val="0"/>
+                <w:u w:val="none"/>
+              </w:rPr>
+              <w:t>1</w:t>
+            </w:r>
+          </w:hyperlink>
+        </w:p>
+        <w:p>
+          <w:pPr>
+            <w:pStyle w:val="ListParagraph"/>
+            <w:ind w:left="360"/>
+          </w:pPr>
         </w:p>
         <w:p/>
         <w:p/>
@@ -572,8 +632,6 @@
     <w:p/>
     <w:p/>
     <w:p/>
-    <w:p/>
-    <w:p/>
     <w:p>
       <w:pPr>
         <w:pStyle w:val="Heading1"/>
@@ -606,16 +664,304 @@
     </w:p>
     <w:p>
       <w:pPr>
+        <w:spacing w:after="160" w:line="259" w:lineRule="auto"/>
+        <w:jc w:val="both"/>
+        <w:rPr>
+          <w:rFonts w:asciiTheme="majorBidi" w:hAnsiTheme="majorBidi" w:cstheme="majorBidi"/>
+          <w:sz w:val="22"/>
+          <w:szCs w:val="22"/>
+        </w:rPr>
+      </w:pPr>
+    </w:p>
+    <w:p>
+      <w:pPr>
+        <w:pStyle w:val="Heading1"/>
+      </w:pPr>
+      <w:bookmarkStart w:id="1" w:name="_your_account"/>
+      <w:bookmarkEnd w:id="1"/>
+      <w:r>
+        <w:t>your account</w:t>
+      </w:r>
+    </w:p>
+    <w:p>
+      <w:pPr>
+        <w:numPr>
+          <w:ilvl w:val="0"/>
+          <w:numId w:val="12"/>
+        </w:numPr>
+        <w:tabs>
+          <w:tab w:val="clear" w:pos="720"/>
+        </w:tabs>
+        <w:spacing w:after="160" w:line="259" w:lineRule="auto"/>
+        <w:jc w:val="both"/>
+        <w:rPr>
+          <w:rFonts w:asciiTheme="majorBidi" w:hAnsiTheme="majorBidi" w:cstheme="majorBidi"/>
+          <w:sz w:val="22"/>
+          <w:szCs w:val="22"/>
+        </w:rPr>
+      </w:pPr>
+      <w:r>
+        <w:rPr>
+          <w:rFonts w:asciiTheme="majorBidi" w:hAnsiTheme="majorBidi" w:cstheme="majorBidi"/>
+          <w:sz w:val="22"/>
+          <w:szCs w:val="22"/>
+        </w:rPr>
+        <w:t>Certain aspects of the Services may require you to obtain an account by completing a registration form and designating a user ID and password. When registering with Box you must: (a) provide true, current and complete information about yourself on the registration form and (b) maintain such information so it continues to be true, current and complete.</w:t>
+      </w:r>
+    </w:p>
+    <w:p>
+      <w:pPr>
+        <w:numPr>
+          <w:ilvl w:val="0"/>
+          <w:numId w:val="12"/>
+        </w:numPr>
+        <w:tabs>
+          <w:tab w:val="clear" w:pos="720"/>
+        </w:tabs>
+        <w:spacing w:after="160" w:line="259" w:lineRule="auto"/>
+        <w:jc w:val="both"/>
+        <w:rPr>
+          <w:rFonts w:asciiTheme="majorBidi" w:hAnsiTheme="majorBidi" w:cstheme="majorBidi"/>
+          <w:sz w:val="22"/>
+          <w:szCs w:val="22"/>
+        </w:rPr>
+      </w:pPr>
+      <w:r>
+        <w:rPr>
+          <w:rFonts w:asciiTheme="majorBidi" w:hAnsiTheme="majorBidi" w:cstheme="majorBidi"/>
+          <w:sz w:val="22"/>
+          <w:szCs w:val="22"/>
+        </w:rPr>
+        <w:t>You are entirely responsible for all materials and information that you upload, post or otherwise transmit via the Services (please also see our Acceptable Use Policy in Section 10). If your account includes an administrative console, that console may include options to configure your use of some of the features in the Box Services.</w:t>
+      </w:r>
+    </w:p>
+    <w:p>
+      <w:pPr>
+        <w:numPr>
+          <w:ilvl w:val="0"/>
+          <w:numId w:val="12"/>
+        </w:numPr>
+        <w:tabs>
+          <w:tab w:val="clear" w:pos="720"/>
+        </w:tabs>
+        <w:spacing w:after="160" w:line="259" w:lineRule="auto"/>
+        <w:jc w:val="both"/>
+        <w:rPr>
+          <w:rFonts w:asciiTheme="majorBidi" w:hAnsiTheme="majorBidi" w:cstheme="majorBidi"/>
+          <w:sz w:val="22"/>
+          <w:szCs w:val="22"/>
+        </w:rPr>
+      </w:pPr>
+      <w:r>
+        <w:rPr>
+          <w:rFonts w:asciiTheme="majorBidi" w:hAnsiTheme="majorBidi" w:cstheme="majorBidi"/>
+          <w:sz w:val="22"/>
+          <w:szCs w:val="22"/>
+        </w:rPr>
+        <w:t xml:space="preserve">If you choose to use Box Sign, the electronic signing feature </w:t>
+      </w:r>
+      <w:proofErr w:type="gramStart"/>
+      <w:r>
+        <w:rPr>
+          <w:rFonts w:asciiTheme="majorBidi" w:hAnsiTheme="majorBidi" w:cstheme="majorBidi"/>
+          <w:sz w:val="22"/>
+          <w:szCs w:val="22"/>
+        </w:rPr>
+        <w:t>Box</w:t>
+      </w:r>
+      <w:proofErr w:type="gramEnd"/>
+      <w:r>
+        <w:rPr>
+          <w:rFonts w:asciiTheme="majorBidi" w:hAnsiTheme="majorBidi" w:cstheme="majorBidi"/>
+          <w:sz w:val="22"/>
+          <w:szCs w:val="22"/>
+        </w:rPr>
+        <w:t xml:space="preserve"> may make available to you as part of the Box Services ("</w:t>
+      </w:r>
+      <w:r>
+        <w:rPr>
+          <w:rFonts w:asciiTheme="majorBidi" w:hAnsiTheme="majorBidi" w:cstheme="majorBidi"/>
+          <w:b/>
+          <w:bCs/>
+          <w:sz w:val="22"/>
+          <w:szCs w:val="22"/>
+        </w:rPr>
+        <w:t>Box Sign</w:t>
+      </w:r>
+      <w:r>
+        <w:rPr>
+          <w:rFonts w:asciiTheme="majorBidi" w:hAnsiTheme="majorBidi" w:cstheme="majorBidi"/>
+          <w:sz w:val="22"/>
+          <w:szCs w:val="22"/>
+        </w:rPr>
+        <w:t>"), it is your responsibility to determine whether the features of Box Sign are appropriate for your particular use cases and the laws and regulations that apply to you and the signers of your documents. Box does not commit to maintaining copies of signed agreements or signature logs separately from the files created during the Box Sign process. You have the sole responsibility to ensure these files are maintained appropriately.</w:t>
+      </w:r>
+    </w:p>
+    <w:p>
+      <w:pPr>
+        <w:numPr>
+          <w:ilvl w:val="0"/>
+          <w:numId w:val="12"/>
+        </w:numPr>
+        <w:tabs>
+          <w:tab w:val="clear" w:pos="720"/>
+        </w:tabs>
+        <w:spacing w:after="160" w:line="259" w:lineRule="auto"/>
+        <w:jc w:val="both"/>
+        <w:rPr>
+          <w:rFonts w:asciiTheme="majorBidi" w:hAnsiTheme="majorBidi" w:cstheme="majorBidi"/>
+          <w:sz w:val="22"/>
+          <w:szCs w:val="22"/>
+        </w:rPr>
+      </w:pPr>
+      <w:r>
+        <w:rPr>
+          <w:rFonts w:asciiTheme="majorBidi" w:hAnsiTheme="majorBidi" w:cstheme="majorBidi"/>
+          <w:sz w:val="22"/>
+          <w:szCs w:val="22"/>
+        </w:rPr>
+        <w:t>If you use Box Sign, it will present this</w:t>
+      </w:r>
+      <w:r>
+        <w:rPr>
+          <w:rFonts w:asciiTheme="majorBidi" w:hAnsiTheme="majorBidi" w:cstheme="majorBidi"/>
+          <w:sz w:val="22"/>
+          <w:szCs w:val="22"/>
+        </w:rPr>
+        <w:t xml:space="preserve"> default disclosure</w:t>
+      </w:r>
+      <w:r>
+        <w:rPr>
+          <w:rFonts w:asciiTheme="majorBidi" w:hAnsiTheme="majorBidi" w:cstheme="majorBidi"/>
+          <w:sz w:val="22"/>
+          <w:szCs w:val="22"/>
+        </w:rPr>
+        <w:t xml:space="preserve"> to each recipient of your Box Sign requests on your behalf unless you have an administrative console and have changed the disclosure settings in that console. By using Box Sign to send files for signature without changing the default disclosure settings, you are adopting this disclosure each time as terms that will govern your Box Sign transaction. </w:t>
+      </w:r>
+      <w:proofErr w:type="gramStart"/>
+      <w:r>
+        <w:rPr>
+          <w:rFonts w:asciiTheme="majorBidi" w:hAnsiTheme="majorBidi" w:cstheme="majorBidi"/>
+          <w:sz w:val="22"/>
+          <w:szCs w:val="22"/>
+        </w:rPr>
+        <w:t>Similarly</w:t>
+      </w:r>
+      <w:proofErr w:type="gramEnd"/>
+      <w:r>
+        <w:rPr>
+          <w:rFonts w:asciiTheme="majorBidi" w:hAnsiTheme="majorBidi" w:cstheme="majorBidi"/>
+          <w:sz w:val="22"/>
+          <w:szCs w:val="22"/>
+        </w:rPr>
+        <w:t xml:space="preserve"> if you customize the disclosure in your administrative console, the customized terms you create will be presented to each recipient of your Box Sign requests and will govern each of your Box Sign transactions.</w:t>
+      </w:r>
+    </w:p>
+    <w:p>
+      <w:pPr>
+        <w:numPr>
+          <w:ilvl w:val="0"/>
+          <w:numId w:val="12"/>
+        </w:numPr>
+        <w:tabs>
+          <w:tab w:val="clear" w:pos="720"/>
+        </w:tabs>
+        <w:spacing w:after="160" w:line="259" w:lineRule="auto"/>
+        <w:jc w:val="both"/>
+        <w:rPr>
+          <w:rFonts w:asciiTheme="majorBidi" w:hAnsiTheme="majorBidi" w:cstheme="majorBidi"/>
+          <w:sz w:val="22"/>
+          <w:szCs w:val="22"/>
+        </w:rPr>
+      </w:pPr>
+      <w:r>
+        <w:rPr>
+          <w:rFonts w:asciiTheme="majorBidi" w:hAnsiTheme="majorBidi" w:cstheme="majorBidi"/>
+          <w:sz w:val="22"/>
+          <w:szCs w:val="22"/>
+        </w:rPr>
+        <w:t>Only you may use your Box account and you are responsible for all aspects of your account. Each user must have a separate account. You may not share, loan or transfer your ID or password. If you become aware of any unauthorized use of the Services or your account, or have any questions about your account please contact Box Support via our </w:t>
+      </w:r>
+      <w:hyperlink r:id="rId11" w:tgtFrame="_blank" w:history="1">
+        <w:r>
+          <w:rPr>
+            <w:rStyle w:val="Hyperlink"/>
+            <w:rFonts w:asciiTheme="majorBidi" w:hAnsiTheme="majorBidi" w:cstheme="majorBidi"/>
+            <w:b/>
+            <w:bCs/>
+            <w:sz w:val="22"/>
+            <w:szCs w:val="22"/>
+          </w:rPr>
+          <w:t>Box Commu</w:t>
+        </w:r>
+        <w:r>
+          <w:rPr>
+            <w:rStyle w:val="Hyperlink"/>
+            <w:rFonts w:asciiTheme="majorBidi" w:hAnsiTheme="majorBidi" w:cstheme="majorBidi"/>
+            <w:b/>
+            <w:bCs/>
+            <w:sz w:val="22"/>
+            <w:szCs w:val="22"/>
+          </w:rPr>
+          <w:t>n</w:t>
+        </w:r>
+        <w:r>
+          <w:rPr>
+            <w:rStyle w:val="Hyperlink"/>
+            <w:rFonts w:asciiTheme="majorBidi" w:hAnsiTheme="majorBidi" w:cstheme="majorBidi"/>
+            <w:b/>
+            <w:bCs/>
+            <w:sz w:val="22"/>
+            <w:szCs w:val="22"/>
+          </w:rPr>
+          <w:t>ity Page</w:t>
+        </w:r>
+      </w:hyperlink>
+      <w:r>
+        <w:rPr>
+          <w:rFonts w:asciiTheme="majorBidi" w:hAnsiTheme="majorBidi" w:cstheme="majorBidi"/>
+          <w:sz w:val="22"/>
+          <w:szCs w:val="22"/>
+        </w:rPr>
+        <w:t>.</w:t>
+      </w:r>
+    </w:p>
+    <w:p>
+      <w:pPr>
+        <w:spacing w:after="160" w:line="259" w:lineRule="auto"/>
+        <w:jc w:val="both"/>
+        <w:rPr>
+          <w:rFonts w:asciiTheme="majorBidi" w:hAnsiTheme="majorBidi" w:cstheme="majorBidi"/>
+          <w:sz w:val="22"/>
+          <w:szCs w:val="22"/>
+        </w:rPr>
+      </w:pPr>
+    </w:p>
+    <w:p>
+      <w:pPr>
         <w:jc w:val="center"/>
       </w:pPr>
+    </w:p>
+    <w:p>
+      <w:pPr>
+        <w:jc w:val="center"/>
+      </w:pPr>
+    </w:p>
+    <w:p>
+      <w:pPr>
+        <w:jc w:val="center"/>
+      </w:pPr>
+      <w:r>
+        <w:t>1</w:t>
+      </w:r>
     </w:p>
     <w:sectPr>
-      <w:headerReference w:type="even" r:id="rId11"/>
-      <w:headerReference w:type="default" r:id="rId12"/>
-      <w:footerReference w:type="even" r:id="rId13"/>
-      <w:footerReference w:type="default" r:id="rId14"/>
-      <w:headerReference w:type="first" r:id="rId15"/>
-      <w:footerReference w:type="first" r:id="rId16"/>
+      <w:headerReference w:type="even" r:id="rId12"/>
+      <w:headerReference w:type="default" r:id="rId13"/>
+      <w:footerReference w:type="even" r:id="rId14"/>
+      <w:footerReference w:type="default" r:id="rId15"/>
+      <w:headerReference w:type="first" r:id="rId16"/>
+      <w:footerReference w:type="first" r:id="rId17"/>
       <w:pgSz w:w="12240" w:h="15840"/>
       <w:pgMar w:top="1440" w:right="1350" w:bottom="1440" w:left="1440" w:header="720" w:footer="720" w:gutter="0"/>
       <w:pgBorders w:offsetFrom="page">
@@ -856,6 +1202,93 @@
     </w:lvl>
   </w:abstractNum>
   <w:abstractNum w:abstractNumId="1" w15:restartNumberingAfterBreak="0">
+    <w:nsid w:val="03341312"/>
+    <w:multiLevelType w:val="multilevel"/>
+    <w:tmpl w:val="0409001D"/>
+    <w:styleLink w:val="Style1"/>
+    <w:lvl w:ilvl="0">
+      <w:start w:val="1"/>
+      <w:numFmt w:val="decimal"/>
+      <w:lvlText w:val="%1)"/>
+      <w:lvlJc w:val="left"/>
+      <w:pPr>
+        <w:ind w:left="360" w:hanging="360"/>
+      </w:pPr>
+    </w:lvl>
+    <w:lvl w:ilvl="1">
+      <w:start w:val="1"/>
+      <w:numFmt w:val="lowerLetter"/>
+      <w:lvlText w:val="%2)"/>
+      <w:lvlJc w:val="left"/>
+      <w:pPr>
+        <w:ind w:left="720" w:hanging="360"/>
+      </w:pPr>
+    </w:lvl>
+    <w:lvl w:ilvl="2">
+      <w:start w:val="1"/>
+      <w:numFmt w:val="lowerRoman"/>
+      <w:lvlText w:val="%3)"/>
+      <w:lvlJc w:val="left"/>
+      <w:pPr>
+        <w:ind w:left="1080" w:hanging="360"/>
+      </w:pPr>
+    </w:lvl>
+    <w:lvl w:ilvl="3">
+      <w:start w:val="1"/>
+      <w:numFmt w:val="decimal"/>
+      <w:lvlText w:val="(%4)"/>
+      <w:lvlJc w:val="left"/>
+      <w:pPr>
+        <w:ind w:left="1440" w:hanging="360"/>
+      </w:pPr>
+    </w:lvl>
+    <w:lvl w:ilvl="4">
+      <w:start w:val="1"/>
+      <w:numFmt w:val="lowerLetter"/>
+      <w:lvlText w:val="(%5)"/>
+      <w:lvlJc w:val="left"/>
+      <w:pPr>
+        <w:ind w:left="1800" w:hanging="360"/>
+      </w:pPr>
+    </w:lvl>
+    <w:lvl w:ilvl="5">
+      <w:start w:val="1"/>
+      <w:numFmt w:val="lowerRoman"/>
+      <w:lvlText w:val="(%6)"/>
+      <w:lvlJc w:val="left"/>
+      <w:pPr>
+        <w:ind w:left="2160" w:hanging="360"/>
+      </w:pPr>
+    </w:lvl>
+    <w:lvl w:ilvl="6">
+      <w:start w:val="1"/>
+      <w:numFmt w:val="decimal"/>
+      <w:lvlText w:val="%7."/>
+      <w:lvlJc w:val="left"/>
+      <w:pPr>
+        <w:ind w:left="2520" w:hanging="360"/>
+      </w:pPr>
+    </w:lvl>
+    <w:lvl w:ilvl="7">
+      <w:start w:val="1"/>
+      <w:numFmt w:val="lowerLetter"/>
+      <w:lvlText w:val="%8."/>
+      <w:lvlJc w:val="left"/>
+      <w:pPr>
+        <w:ind w:left="2880" w:hanging="360"/>
+      </w:pPr>
+    </w:lvl>
+    <w:lvl w:ilvl="8">
+      <w:start w:val="1"/>
+      <w:numFmt w:val="lowerRoman"/>
+      <w:lvlText w:val="%9."/>
+      <w:lvlJc w:val="left"/>
+      <w:pPr>
+        <w:ind w:left="3240" w:hanging="360"/>
+      </w:pPr>
+    </w:lvl>
+  </w:abstractNum>
+  <w:abstractNum w:abstractNumId="2" w15:restartNumberingAfterBreak="0">
     <w:nsid w:val="073F38CF"/>
     <w:multiLevelType w:val="multilevel"/>
     <w:tmpl w:val="04090021"/>
@@ -968,7 +1401,7 @@
       </w:rPr>
     </w:lvl>
   </w:abstractNum>
-  <w:abstractNum w:abstractNumId="2" w15:restartNumberingAfterBreak="0">
+  <w:abstractNum w:abstractNumId="3" w15:restartNumberingAfterBreak="0">
     <w:nsid w:val="09220423"/>
     <w:multiLevelType w:val="multilevel"/>
     <w:tmpl w:val="A3928150"/>
@@ -1081,7 +1514,7 @@
       </w:rPr>
     </w:lvl>
   </w:abstractNum>
-  <w:abstractNum w:abstractNumId="3" w15:restartNumberingAfterBreak="0">
+  <w:abstractNum w:abstractNumId="4" w15:restartNumberingAfterBreak="0">
     <w:nsid w:val="0BA6211E"/>
     <w:multiLevelType w:val="multilevel"/>
     <w:tmpl w:val="4CD88FB4"/>
@@ -1194,7 +1627,7 @@
       </w:rPr>
     </w:lvl>
   </w:abstractNum>
-  <w:abstractNum w:abstractNumId="4" w15:restartNumberingAfterBreak="0">
+  <w:abstractNum w:abstractNumId="5" w15:restartNumberingAfterBreak="0">
     <w:nsid w:val="19411304"/>
     <w:multiLevelType w:val="multilevel"/>
     <w:tmpl w:val="CAAE1A4E"/>
@@ -1335,7 +1768,7 @@
       </w:rPr>
     </w:lvl>
   </w:abstractNum>
-  <w:abstractNum w:abstractNumId="5" w15:restartNumberingAfterBreak="0">
+  <w:abstractNum w:abstractNumId="6" w15:restartNumberingAfterBreak="0">
     <w:nsid w:val="217E2311"/>
     <w:multiLevelType w:val="multilevel"/>
     <w:tmpl w:val="1546626E"/>
@@ -1448,7 +1881,7 @@
       </w:rPr>
     </w:lvl>
   </w:abstractNum>
-  <w:abstractNum w:abstractNumId="6" w15:restartNumberingAfterBreak="0">
+  <w:abstractNum w:abstractNumId="7" w15:restartNumberingAfterBreak="0">
     <w:nsid w:val="369C4105"/>
     <w:multiLevelType w:val="multilevel"/>
     <w:tmpl w:val="04090021"/>
@@ -1561,7 +1994,7 @@
       </w:rPr>
     </w:lvl>
   </w:abstractNum>
-  <w:abstractNum w:abstractNumId="7" w15:restartNumberingAfterBreak="0">
+  <w:abstractNum w:abstractNumId="8" w15:restartNumberingAfterBreak="0">
     <w:nsid w:val="3CA010E2"/>
     <w:multiLevelType w:val="multilevel"/>
     <w:tmpl w:val="9C7CBE56"/>
@@ -1675,7 +2108,7 @@
       </w:pPr>
     </w:lvl>
   </w:abstractNum>
-  <w:abstractNum w:abstractNumId="8" w15:restartNumberingAfterBreak="0">
+  <w:abstractNum w:abstractNumId="9" w15:restartNumberingAfterBreak="0">
     <w:nsid w:val="43501704"/>
     <w:multiLevelType w:val="multilevel"/>
     <w:tmpl w:val="4CD88FB4"/>
@@ -1788,7 +2221,7 @@
       </w:rPr>
     </w:lvl>
   </w:abstractNum>
-  <w:abstractNum w:abstractNumId="9" w15:restartNumberingAfterBreak="0">
+  <w:abstractNum w:abstractNumId="10" w15:restartNumberingAfterBreak="0">
     <w:nsid w:val="449F4356"/>
     <w:multiLevelType w:val="hybridMultilevel"/>
     <w:tmpl w:val="D30C0E64"/>
@@ -1901,7 +2334,7 @@
       </w:rPr>
     </w:lvl>
   </w:abstractNum>
-  <w:abstractNum w:abstractNumId="10" w15:restartNumberingAfterBreak="0">
+  <w:abstractNum w:abstractNumId="11" w15:restartNumberingAfterBreak="0">
     <w:nsid w:val="46A27475"/>
     <w:multiLevelType w:val="multilevel"/>
     <w:tmpl w:val="0409001D"/>
@@ -1987,7 +2420,93 @@
       </w:pPr>
     </w:lvl>
   </w:abstractNum>
-  <w:abstractNum w:abstractNumId="11" w15:restartNumberingAfterBreak="0">
+  <w:abstractNum w:abstractNumId="12" w15:restartNumberingAfterBreak="0">
+    <w:nsid w:val="4A987315"/>
+    <w:multiLevelType w:val="multilevel"/>
+    <w:tmpl w:val="0409001F"/>
+    <w:lvl w:ilvl="0">
+      <w:start w:val="1"/>
+      <w:numFmt w:val="decimal"/>
+      <w:lvlText w:val="%1."/>
+      <w:lvlJc w:val="left"/>
+      <w:pPr>
+        <w:ind w:left="360" w:hanging="360"/>
+      </w:pPr>
+    </w:lvl>
+    <w:lvl w:ilvl="1">
+      <w:start w:val="1"/>
+      <w:numFmt w:val="decimal"/>
+      <w:lvlText w:val="%1.%2."/>
+      <w:lvlJc w:val="left"/>
+      <w:pPr>
+        <w:ind w:left="792" w:hanging="432"/>
+      </w:pPr>
+    </w:lvl>
+    <w:lvl w:ilvl="2">
+      <w:start w:val="1"/>
+      <w:numFmt w:val="decimal"/>
+      <w:lvlText w:val="%1.%2.%3."/>
+      <w:lvlJc w:val="left"/>
+      <w:pPr>
+        <w:ind w:left="1224" w:hanging="504"/>
+      </w:pPr>
+    </w:lvl>
+    <w:lvl w:ilvl="3">
+      <w:start w:val="1"/>
+      <w:numFmt w:val="decimal"/>
+      <w:lvlText w:val="%1.%2.%3.%4."/>
+      <w:lvlJc w:val="left"/>
+      <w:pPr>
+        <w:ind w:left="1728" w:hanging="648"/>
+      </w:pPr>
+    </w:lvl>
+    <w:lvl w:ilvl="4">
+      <w:start w:val="1"/>
+      <w:numFmt w:val="decimal"/>
+      <w:lvlText w:val="%1.%2.%3.%4.%5."/>
+      <w:lvlJc w:val="left"/>
+      <w:pPr>
+        <w:ind w:left="2232" w:hanging="792"/>
+      </w:pPr>
+    </w:lvl>
+    <w:lvl w:ilvl="5">
+      <w:start w:val="1"/>
+      <w:numFmt w:val="decimal"/>
+      <w:lvlText w:val="%1.%2.%3.%4.%5.%6."/>
+      <w:lvlJc w:val="left"/>
+      <w:pPr>
+        <w:ind w:left="2736" w:hanging="936"/>
+      </w:pPr>
+    </w:lvl>
+    <w:lvl w:ilvl="6">
+      <w:start w:val="1"/>
+      <w:numFmt w:val="decimal"/>
+      <w:lvlText w:val="%1.%2.%3.%4.%5.%6.%7."/>
+      <w:lvlJc w:val="left"/>
+      <w:pPr>
+        <w:ind w:left="3240" w:hanging="1080"/>
+      </w:pPr>
+    </w:lvl>
+    <w:lvl w:ilvl="7">
+      <w:start w:val="1"/>
+      <w:numFmt w:val="decimal"/>
+      <w:lvlText w:val="%1.%2.%3.%4.%5.%6.%7.%8."/>
+      <w:lvlJc w:val="left"/>
+      <w:pPr>
+        <w:ind w:left="3744" w:hanging="1224"/>
+      </w:pPr>
+    </w:lvl>
+    <w:lvl w:ilvl="8">
+      <w:start w:val="1"/>
+      <w:numFmt w:val="decimal"/>
+      <w:lvlText w:val="%1.%2.%3.%4.%5.%6.%7.%8.%9."/>
+      <w:lvlJc w:val="left"/>
+      <w:pPr>
+        <w:ind w:left="4320" w:hanging="1440"/>
+      </w:pPr>
+    </w:lvl>
+  </w:abstractNum>
+  <w:abstractNum w:abstractNumId="13" w15:restartNumberingAfterBreak="0">
     <w:nsid w:val="546B5BE6"/>
     <w:multiLevelType w:val="multilevel"/>
     <w:tmpl w:val="04090021"/>
@@ -2100,7 +2619,7 @@
       </w:rPr>
     </w:lvl>
   </w:abstractNum>
-  <w:abstractNum w:abstractNumId="12" w15:restartNumberingAfterBreak="0">
+  <w:abstractNum w:abstractNumId="14" w15:restartNumberingAfterBreak="0">
     <w:nsid w:val="6FE74DBA"/>
     <w:multiLevelType w:val="hybridMultilevel"/>
     <w:tmpl w:val="03AE9E52"/>
@@ -2223,7 +2742,13 @@
       </w:pPr>
     </w:lvl>
   </w:abstractNum>
-  <w:abstractNum w:abstractNumId="13" w15:restartNumberingAfterBreak="0">
+  <w:abstractNum w:abstractNumId="15" w15:restartNumberingAfterBreak="0">
+    <w:nsid w:val="7272540A"/>
+    <w:multiLevelType w:val="multilevel"/>
+    <w:tmpl w:val="0409001D"/>
+    <w:numStyleLink w:val="Style1"/>
+  </w:abstractNum>
+  <w:abstractNum w:abstractNumId="16" w15:restartNumberingAfterBreak="0">
     <w:nsid w:val="79911088"/>
     <w:multiLevelType w:val="hybridMultilevel"/>
     <w:tmpl w:val="B89254AA"/>
@@ -2336,7 +2861,7 @@
       </w:rPr>
     </w:lvl>
   </w:abstractNum>
-  <w:abstractNum w:abstractNumId="14" w15:restartNumberingAfterBreak="0">
+  <w:abstractNum w:abstractNumId="17" w15:restartNumberingAfterBreak="0">
     <w:nsid w:val="7B38587B"/>
     <w:multiLevelType w:val="hybridMultilevel"/>
     <w:tmpl w:val="441C322C"/>
@@ -2450,49 +2975,58 @@
     </w:lvl>
   </w:abstractNum>
   <w:num w:numId="1" w16cid:durableId="1470366886">
+    <w:abstractNumId w:val="5"/>
+  </w:num>
+  <w:num w:numId="2" w16cid:durableId="6909433">
+    <w:abstractNumId w:val="14"/>
+  </w:num>
+  <w:num w:numId="3" w16cid:durableId="1361394705">
+    <w:abstractNumId w:val="16"/>
+  </w:num>
+  <w:num w:numId="4" w16cid:durableId="1593582059">
+    <w:abstractNumId w:val="11"/>
+  </w:num>
+  <w:num w:numId="5" w16cid:durableId="1929649696">
+    <w:abstractNumId w:val="2"/>
+  </w:num>
+  <w:num w:numId="6" w16cid:durableId="863329154">
+    <w:abstractNumId w:val="3"/>
+  </w:num>
+  <w:num w:numId="7" w16cid:durableId="193732526">
+    <w:abstractNumId w:val="6"/>
+  </w:num>
+  <w:num w:numId="8" w16cid:durableId="2036805418">
+    <w:abstractNumId w:val="13"/>
+  </w:num>
+  <w:num w:numId="9" w16cid:durableId="1158155882">
+    <w:abstractNumId w:val="7"/>
+  </w:num>
+  <w:num w:numId="10" w16cid:durableId="445925702">
     <w:abstractNumId w:val="4"/>
   </w:num>
-  <w:num w:numId="2" w16cid:durableId="6909433">
-    <w:abstractNumId w:val="12"/>
+  <w:num w:numId="11" w16cid:durableId="808739938">
+    <w:abstractNumId w:val="9"/>
   </w:num>
-  <w:num w:numId="3" w16cid:durableId="1361394705">
-    <w:abstractNumId w:val="13"/>
-  </w:num>
-  <w:num w:numId="4" w16cid:durableId="1593582059">
-    <w:abstractNumId w:val="10"/>
-  </w:num>
-  <w:num w:numId="5" w16cid:durableId="1929649696">
-    <w:abstractNumId w:val="1"/>
-  </w:num>
-  <w:num w:numId="6" w16cid:durableId="863329154">
-    <w:abstractNumId w:val="2"/>
-  </w:num>
-  <w:num w:numId="7" w16cid:durableId="193732526">
-    <w:abstractNumId w:val="5"/>
-  </w:num>
-  <w:num w:numId="8" w16cid:durableId="2036805418">
-    <w:abstractNumId w:val="11"/>
-  </w:num>
-  <w:num w:numId="9" w16cid:durableId="1158155882">
-    <w:abstractNumId w:val="6"/>
-  </w:num>
-  <w:num w:numId="10" w16cid:durableId="445925702">
-    <w:abstractNumId w:val="3"/>
-  </w:num>
-  <w:num w:numId="11" w16cid:durableId="808739938">
+  <w:num w:numId="12" w16cid:durableId="1734230531">
     <w:abstractNumId w:val="8"/>
   </w:num>
-  <w:num w:numId="12" w16cid:durableId="1734230531">
-    <w:abstractNumId w:val="7"/>
-  </w:num>
   <w:num w:numId="13" w16cid:durableId="176118097">
-    <w:abstractNumId w:val="9"/>
+    <w:abstractNumId w:val="10"/>
   </w:num>
   <w:num w:numId="14" w16cid:durableId="1976448695">
     <w:abstractNumId w:val="0"/>
   </w:num>
   <w:num w:numId="15" w16cid:durableId="964390712">
-    <w:abstractNumId w:val="14"/>
+    <w:abstractNumId w:val="17"/>
+  </w:num>
+  <w:num w:numId="16" w16cid:durableId="1510560444">
+    <w:abstractNumId w:val="12"/>
+  </w:num>
+  <w:num w:numId="17" w16cid:durableId="513424934">
+    <w:abstractNumId w:val="1"/>
+  </w:num>
+  <w:num w:numId="18" w16cid:durableId="1827823278">
+    <w:abstractNumId w:val="15"/>
   </w:num>
 </w:numbering>
 </file>
@@ -3126,7 +3660,6 @@
   <w:style w:type="character" w:default="1" w:styleId="DefaultParagraphFont">
     <w:name w:val="Default Paragraph Font"/>
     <w:uiPriority w:val="1"/>
-    <w:semiHidden/>
     <w:unhideWhenUsed/>
   </w:style>
   <w:style w:type="table" w:default="1" w:styleId="TableNormal">
@@ -4497,12 +5030,15 @@
     <w:autoRedefine/>
     <w:uiPriority w:val="39"/>
     <w:unhideWhenUsed/>
-    <w:rsid w:val="00EE37C8"/>
+    <w:rsid w:val="005B1EA3"/>
     <w:pPr>
       <w:spacing w:before="0" w:after="100" w:line="259" w:lineRule="auto"/>
+      <w:ind w:left="360"/>
     </w:pPr>
     <w:rPr>
       <w:rFonts w:cs="Times New Roman"/>
+      <w:b/>
+      <w:bCs/>
       <w:sz w:val="22"/>
       <w:szCs w:val="22"/>
     </w:rPr>
@@ -4524,6 +5060,16 @@
       <w:sz w:val="22"/>
       <w:szCs w:val="22"/>
     </w:rPr>
+  </w:style>
+  <w:style w:type="numbering" w:customStyle="1" w:styleId="Style1">
+    <w:name w:val="Style1"/>
+    <w:uiPriority w:val="99"/>
+    <w:rsid w:val="006F5075"/>
+    <w:pPr>
+      <w:numPr>
+        <w:numId w:val="17"/>
+      </w:numPr>
+    </w:pPr>
   </w:style>
 </w:styles>
 </file>

</xml_diff>

<commit_message>
Add digital signature description
</commit_message>
<xml_diff>
--- a/Box content-based platform training/Documentation/Documentation.docx
+++ b/Box content-based platform training/Documentation/Documentation.docx
@@ -238,6 +238,7 @@
           <w:szCs w:val="30"/>
         </w:rPr>
       </w:pPr>
+      <w:proofErr w:type="gramStart"/>
       <w:r>
         <w:rPr>
           <w:b/>
@@ -249,6 +250,7 @@
         </w:rPr>
         <w:t>Producers :</w:t>
       </w:r>
+      <w:proofErr w:type="gramEnd"/>
     </w:p>
     <w:p>
       <w:pPr>
@@ -297,6 +299,7 @@
           <w:lang w:bidi="fa-IR"/>
         </w:rPr>
       </w:pPr>
+      <w:proofErr w:type="gramStart"/>
       <w:r>
         <w:rPr>
           <w:b/>
@@ -309,6 +312,7 @@
         </w:rPr>
         <w:t>Supervisor :</w:t>
       </w:r>
+      <w:proofErr w:type="gramEnd"/>
     </w:p>
     <w:p>
       <w:pPr>
@@ -330,8 +334,20 @@
           <w:szCs w:val="30"/>
           <w:lang w:bidi="fa-IR"/>
         </w:rPr>
-        <w:t>Dr Mohammad Reza Sharbaf</w:t>
+        <w:t xml:space="preserve">Dr Mohammad Reza </w:t>
       </w:r>
+      <w:proofErr w:type="spellStart"/>
+      <w:r>
+        <w:rPr>
+          <w:i/>
+          <w:iCs/>
+          <w:sz w:val="30"/>
+          <w:szCs w:val="30"/>
+          <w:lang w:bidi="fa-IR"/>
+        </w:rPr>
+        <w:t>Sharbaf</w:t>
+      </w:r>
+      <w:proofErr w:type="spellEnd"/>
     </w:p>
     <w:p>
       <w:pPr>
@@ -371,8 +387,22 @@
           <w:szCs w:val="30"/>
           <w:lang w:bidi="fa-IR"/>
         </w:rPr>
-        <w:t>Teacher assistant :</w:t>
+        <w:t xml:space="preserve">Teacher </w:t>
       </w:r>
+      <w:proofErr w:type="gramStart"/>
+      <w:r>
+        <w:rPr>
+          <w:b/>
+          <w:bCs/>
+          <w:i/>
+          <w:iCs/>
+          <w:sz w:val="30"/>
+          <w:szCs w:val="30"/>
+          <w:lang w:bidi="fa-IR"/>
+        </w:rPr>
+        <w:t>assistant :</w:t>
+      </w:r>
+      <w:proofErr w:type="gramEnd"/>
     </w:p>
     <w:p>
       <w:pPr>
@@ -623,8 +653,62 @@
         </w:p>
         <w:p>
           <w:pPr>
+            <w:pStyle w:val="TOC1"/>
+            <w:rPr>
+              <w:rStyle w:val="Hyperlink"/>
+              <w:b w:val="0"/>
+              <w:bCs w:val="0"/>
+              <w:u w:val="none"/>
+            </w:rPr>
+          </w:pPr>
+          <w:hyperlink w:anchor="_sign" w:history="1">
+            <w:r>
+              <w:rPr>
+                <w:rStyle w:val="Hyperlink"/>
+                <w:b w:val="0"/>
+                <w:bCs w:val="0"/>
+                <w:u w:val="none"/>
+              </w:rPr>
+              <w:t>Sign</w:t>
+            </w:r>
+            <w:r>
+              <w:rPr>
+                <w:rStyle w:val="Hyperlink"/>
+                <w:b w:val="0"/>
+                <w:bCs w:val="0"/>
+                <w:u w:val="none"/>
+              </w:rPr>
+              <w:t xml:space="preserve"> </w:t>
+            </w:r>
+            <w:r>
+              <w:rPr>
+                <w:rStyle w:val="Hyperlink"/>
+                <w:b w:val="0"/>
+                <w:bCs w:val="0"/>
+                <w:u w:val="none"/>
+              </w:rPr>
+              <w:ptab w:relativeTo="margin" w:alignment="right" w:leader="dot"/>
+            </w:r>
+            <w:r>
+              <w:rPr>
+                <w:rStyle w:val="Hyperlink"/>
+                <w:b w:val="0"/>
+                <w:bCs w:val="0"/>
+                <w:u w:val="none"/>
+              </w:rPr>
+              <w:t>2</w:t>
+            </w:r>
+          </w:hyperlink>
+        </w:p>
+        <w:p>
+          <w:pPr>
             <w:pStyle w:val="ListParagraph"/>
             <w:ind w:left="360"/>
+            <w:rPr>
+              <w:rFonts w:hint="cs"/>
+              <w:rtl/>
+              <w:lang w:bidi="fa-IR"/>
+            </w:rPr>
           </w:pPr>
         </w:p>
         <w:p/>
@@ -776,7 +860,25 @@
           <w:sz w:val="22"/>
           <w:szCs w:val="22"/>
         </w:rPr>
-        <w:t>If you choose to use Box Sign, the electronic signing feature Box may make available to you as part of the Box Services ("</w:t>
+        <w:t xml:space="preserve">If you choose to use Box Sign, the electronic signing feature </w:t>
+      </w:r>
+      <w:proofErr w:type="gramStart"/>
+      <w:r>
+        <w:rPr>
+          <w:rFonts w:asciiTheme="majorBidi" w:hAnsiTheme="majorBidi" w:cstheme="majorBidi"/>
+          <w:sz w:val="22"/>
+          <w:szCs w:val="22"/>
+        </w:rPr>
+        <w:t>Box</w:t>
+      </w:r>
+      <w:proofErr w:type="gramEnd"/>
+      <w:r>
+        <w:rPr>
+          <w:rFonts w:asciiTheme="majorBidi" w:hAnsiTheme="majorBidi" w:cstheme="majorBidi"/>
+          <w:sz w:val="22"/>
+          <w:szCs w:val="22"/>
+        </w:rPr>
+        <w:t xml:space="preserve"> may make available to you as part of the Box Services ("</w:t>
       </w:r>
       <w:r>
         <w:rPr>
@@ -836,7 +938,25 @@
           <w:sz w:val="22"/>
           <w:szCs w:val="22"/>
         </w:rPr>
-        <w:t> to each recipient of your Box Sign requests on your behalf unless you have an administrative console and have changed the disclosure settings in that console. By using Box Sign to send files for signature without changing the default disclosure settings, you are adopting this disclosure each time as terms that will govern your Box Sign transaction. Similarly if you customize the disclosure in your administrative console, the customized terms you create will be presented to each recipient of your Box Sign requests and will govern each of your Box Sign transactions.</w:t>
+        <w:t xml:space="preserve"> to each recipient of your Box Sign requests on your behalf unless you have an administrative console and have changed the disclosure settings in that console. By using Box Sign to send files for signature without changing the default disclosure settings, you are adopting this disclosure each time as terms that will govern your Box Sign transaction. </w:t>
+      </w:r>
+      <w:proofErr w:type="gramStart"/>
+      <w:r>
+        <w:rPr>
+          <w:rFonts w:asciiTheme="majorBidi" w:hAnsiTheme="majorBidi" w:cstheme="majorBidi"/>
+          <w:sz w:val="22"/>
+          <w:szCs w:val="22"/>
+        </w:rPr>
+        <w:t>Similarly</w:t>
+      </w:r>
+      <w:proofErr w:type="gramEnd"/>
+      <w:r>
+        <w:rPr>
+          <w:rFonts w:asciiTheme="majorBidi" w:hAnsiTheme="majorBidi" w:cstheme="majorBidi"/>
+          <w:sz w:val="22"/>
+          <w:szCs w:val="22"/>
+        </w:rPr>
+        <w:t xml:space="preserve"> if you customize the disclosure in your administrative console, the customized terms you create will be presented to each recipient of your Box Sign requests and will govern each of your Box Sign transactions.</w:t>
       </w:r>
     </w:p>
     <w:p>
@@ -1065,12 +1185,43 @@
       </w:r>
     </w:p>
     <w:p/>
+    <w:p>
+      <w:pPr>
+        <w:pStyle w:val="Heading1"/>
+      </w:pPr>
+      <w:bookmarkStart w:id="3" w:name="_sign"/>
+      <w:bookmarkEnd w:id="3"/>
+      <w:r>
+        <w:t>s</w:t>
+      </w:r>
+      <w:r>
+        <w:t>ign</w:t>
+      </w:r>
+    </w:p>
+    <w:p>
+      <w:pPr>
+        <w:jc w:val="both"/>
+      </w:pPr>
+      <w:r>
+        <w:t>In this section, you can digitally sign the files that you are going to put on this platform so that your details are recorded in this file and other people who have access to this file will notice this. To change the file from you. Have a request to send permission to change</w:t>
+      </w:r>
+      <w:r>
+        <w:rPr>
+          <w:rFonts w:hint="cs"/>
+          <w:rtl/>
+        </w:rPr>
+        <w:t>.</w:t>
+      </w:r>
+    </w:p>
     <w:p/>
     <w:p/>
-    <w:p/>
-    <w:p/>
-    <w:p/>
-    <w:p/>
+    <w:p>
+      <w:pPr>
+        <w:rPr>
+          <w:rtl/>
+        </w:rPr>
+      </w:pPr>
+    </w:p>
     <w:p>
       <w:pPr>
         <w:rPr>

</xml_diff>

<commit_message>
How to write personal or team notes
</commit_message>
<xml_diff>
--- a/Box content-based platform training/Documentation/Documentation.docx
+++ b/Box content-based platform training/Documentation/Documentation.docx
@@ -238,7 +238,6 @@
           <w:szCs w:val="30"/>
         </w:rPr>
       </w:pPr>
-      <w:proofErr w:type="gramStart"/>
       <w:r>
         <w:rPr>
           <w:b/>
@@ -250,7 +249,6 @@
         </w:rPr>
         <w:t>Producers :</w:t>
       </w:r>
-      <w:proofErr w:type="gramEnd"/>
     </w:p>
     <w:p>
       <w:pPr>
@@ -299,7 +297,6 @@
           <w:lang w:bidi="fa-IR"/>
         </w:rPr>
       </w:pPr>
-      <w:proofErr w:type="gramStart"/>
       <w:r>
         <w:rPr>
           <w:b/>
@@ -312,7 +309,6 @@
         </w:rPr>
         <w:t>Supervisor :</w:t>
       </w:r>
-      <w:proofErr w:type="gramEnd"/>
     </w:p>
     <w:p>
       <w:pPr>
@@ -387,22 +383,8 @@
           <w:szCs w:val="30"/>
           <w:lang w:bidi="fa-IR"/>
         </w:rPr>
-        <w:t xml:space="preserve">Teacher </w:t>
+        <w:t>Teacher assistant :</w:t>
       </w:r>
-      <w:proofErr w:type="gramStart"/>
-      <w:r>
-        <w:rPr>
-          <w:b/>
-          <w:bCs/>
-          <w:i/>
-          <w:iCs/>
-          <w:sz w:val="30"/>
-          <w:szCs w:val="30"/>
-          <w:lang w:bidi="fa-IR"/>
-        </w:rPr>
-        <w:t>assistant :</w:t>
-      </w:r>
-      <w:proofErr w:type="gramEnd"/>
     </w:p>
     <w:p>
       <w:pPr>
@@ -669,7 +651,47 @@
                 <w:bCs w:val="0"/>
                 <w:u w:val="none"/>
               </w:rPr>
-              <w:t>Sign</w:t>
+              <w:t xml:space="preserve">Sign </w:t>
+            </w:r>
+            <w:r>
+              <w:rPr>
+                <w:rStyle w:val="Hyperlink"/>
+                <w:b w:val="0"/>
+                <w:bCs w:val="0"/>
+                <w:u w:val="none"/>
+              </w:rPr>
+              <w:ptab w:relativeTo="margin" w:alignment="right" w:leader="dot"/>
+            </w:r>
+            <w:r>
+              <w:rPr>
+                <w:rStyle w:val="Hyperlink"/>
+                <w:b w:val="0"/>
+                <w:bCs w:val="0"/>
+                <w:u w:val="none"/>
+              </w:rPr>
+              <w:t>2</w:t>
+            </w:r>
+          </w:hyperlink>
+        </w:p>
+        <w:p>
+          <w:pPr>
+            <w:pStyle w:val="TOC1"/>
+            <w:rPr>
+              <w:rStyle w:val="Hyperlink"/>
+              <w:b w:val="0"/>
+              <w:bCs w:val="0"/>
+              <w:u w:val="none"/>
+            </w:rPr>
+          </w:pPr>
+          <w:hyperlink w:anchor="_notes" w:history="1">
+            <w:r>
+              <w:rPr>
+                <w:rStyle w:val="Hyperlink"/>
+                <w:b w:val="0"/>
+                <w:bCs w:val="0"/>
+                <w:u w:val="none"/>
+              </w:rPr>
+              <w:t>Notes</w:t>
             </w:r>
             <w:r>
               <w:rPr>
@@ -696,7 +718,7 @@
                 <w:bCs w:val="0"/>
                 <w:u w:val="none"/>
               </w:rPr>
-              <w:t>2</w:t>
+              <w:t>3</w:t>
             </w:r>
           </w:hyperlink>
         </w:p>
@@ -705,7 +727,6 @@
             <w:pStyle w:val="ListParagraph"/>
             <w:ind w:left="360"/>
             <w:rPr>
-              <w:rFonts w:hint="cs"/>
               <w:rtl/>
               <w:lang w:bidi="fa-IR"/>
             </w:rPr>
@@ -741,7 +762,6 @@
       <w:bookmarkStart w:id="0" w:name="_Welcome_To_BOX!"/>
       <w:bookmarkEnd w:id="0"/>
       <w:r>
-        <w:lastRenderedPageBreak/>
         <w:t>Welcome To BOX!</w:t>
       </w:r>
     </w:p>
@@ -860,25 +880,7 @@
           <w:sz w:val="22"/>
           <w:szCs w:val="22"/>
         </w:rPr>
-        <w:t xml:space="preserve">If you choose to use Box Sign, the electronic signing feature </w:t>
-      </w:r>
-      <w:proofErr w:type="gramStart"/>
-      <w:r>
-        <w:rPr>
-          <w:rFonts w:asciiTheme="majorBidi" w:hAnsiTheme="majorBidi" w:cstheme="majorBidi"/>
-          <w:sz w:val="22"/>
-          <w:szCs w:val="22"/>
-        </w:rPr>
-        <w:t>Box</w:t>
-      </w:r>
-      <w:proofErr w:type="gramEnd"/>
-      <w:r>
-        <w:rPr>
-          <w:rFonts w:asciiTheme="majorBidi" w:hAnsiTheme="majorBidi" w:cstheme="majorBidi"/>
-          <w:sz w:val="22"/>
-          <w:szCs w:val="22"/>
-        </w:rPr>
-        <w:t xml:space="preserve"> may make available to you as part of the Box Services ("</w:t>
+        <w:t>If you choose to use Box Sign, the electronic signing feature Box may make available to you as part of the Box Services ("</w:t>
       </w:r>
       <w:r>
         <w:rPr>
@@ -938,25 +940,7 @@
           <w:sz w:val="22"/>
           <w:szCs w:val="22"/>
         </w:rPr>
-        <w:t xml:space="preserve"> to each recipient of your Box Sign requests on your behalf unless you have an administrative console and have changed the disclosure settings in that console. By using Box Sign to send files for signature without changing the default disclosure settings, you are adopting this disclosure each time as terms that will govern your Box Sign transaction. </w:t>
-      </w:r>
-      <w:proofErr w:type="gramStart"/>
-      <w:r>
-        <w:rPr>
-          <w:rFonts w:asciiTheme="majorBidi" w:hAnsiTheme="majorBidi" w:cstheme="majorBidi"/>
-          <w:sz w:val="22"/>
-          <w:szCs w:val="22"/>
-        </w:rPr>
-        <w:t>Similarly</w:t>
-      </w:r>
-      <w:proofErr w:type="gramEnd"/>
-      <w:r>
-        <w:rPr>
-          <w:rFonts w:asciiTheme="majorBidi" w:hAnsiTheme="majorBidi" w:cstheme="majorBidi"/>
-          <w:sz w:val="22"/>
-          <w:szCs w:val="22"/>
-        </w:rPr>
-        <w:t xml:space="preserve"> if you customize the disclosure in your administrative console, the customized terms you create will be presented to each recipient of your Box Sign requests and will govern each of your Box Sign transactions.</w:t>
+        <w:t> to each recipient of your Box Sign requests on your behalf unless you have an administrative console and have changed the disclosure settings in that console. By using Box Sign to send files for signature without changing the default disclosure settings, you are adopting this disclosure each time as terms that will govern your Box Sign transaction. Similarly if you customize the disclosure in your administrative console, the customized terms you create will be presented to each recipient of your Box Sign requests and will govern each of your Box Sign transactions.</w:t>
       </w:r>
     </w:p>
     <w:p>
@@ -1028,6 +1012,7 @@
         <w:jc w:val="center"/>
       </w:pPr>
       <w:r>
+        <w:lastRenderedPageBreak/>
         <w:t>1</w:t>
       </w:r>
     </w:p>
@@ -1038,7 +1023,6 @@
       <w:bookmarkStart w:id="2" w:name="_subscription_period"/>
       <w:bookmarkEnd w:id="2"/>
       <w:r>
-        <w:lastRenderedPageBreak/>
         <w:t>subscription period</w:t>
       </w:r>
     </w:p>
@@ -1192,10 +1176,7 @@
       <w:bookmarkStart w:id="3" w:name="_sign"/>
       <w:bookmarkEnd w:id="3"/>
       <w:r>
-        <w:t>s</w:t>
-      </w:r>
-      <w:r>
-        <w:t>ign</w:t>
+        <w:t>sign</w:t>
       </w:r>
     </w:p>
     <w:p>
@@ -1235,13 +1216,70 @@
     <w:p>
       <w:pPr>
         <w:jc w:val="center"/>
+        <w:rPr>
+          <w:rtl/>
+        </w:rPr>
       </w:pPr>
       <w:r>
         <w:rPr>
           <w:rFonts w:hint="cs"/>
           <w:rtl/>
         </w:rPr>
+        <w:lastRenderedPageBreak/>
         <w:t>2</w:t>
+      </w:r>
+    </w:p>
+    <w:p>
+      <w:pPr>
+        <w:pStyle w:val="Heading1"/>
+        <w:tabs>
+          <w:tab w:val="left" w:pos="2556"/>
+        </w:tabs>
+      </w:pPr>
+      <w:bookmarkStart w:id="4" w:name="_notes"/>
+      <w:bookmarkEnd w:id="4"/>
+      <w:r>
+        <w:t>notes</w:t>
+      </w:r>
+    </w:p>
+    <w:p>
+      <w:pPr>
+        <w:jc w:val="both"/>
+      </w:pPr>
+      <w:r>
+        <w:t>In this section, you have the option to write your desired note by choosing your desired template according to the type of project you have and also the work you want to do, such as project planning or checking the project status to receive information about the progress of the project or Do calendar etc</w:t>
+      </w:r>
+      <w:r>
+        <w:t>.</w:t>
+      </w:r>
+    </w:p>
+    <w:p/>
+    <w:p/>
+    <w:p/>
+    <w:p/>
+    <w:p/>
+    <w:p/>
+    <w:p/>
+    <w:p/>
+    <w:p/>
+    <w:p/>
+    <w:p/>
+    <w:p/>
+    <w:p/>
+    <w:p/>
+    <w:p/>
+    <w:p/>
+    <w:p/>
+    <w:p/>
+    <w:p/>
+    <w:p/>
+    <w:p/>
+    <w:p>
+      <w:pPr>
+        <w:jc w:val="center"/>
+      </w:pPr>
+      <w:r>
+        <w:t>3</w:t>
       </w:r>
     </w:p>
     <w:sectPr>

</xml_diff>

<commit_message>
Description of the applications available on the platform
</commit_message>
<xml_diff>
--- a/Box content-based platform training/Documentation/Documentation.docx
+++ b/Box content-based platform training/Documentation/Documentation.docx
@@ -238,6 +238,7 @@
           <w:szCs w:val="30"/>
         </w:rPr>
       </w:pPr>
+      <w:proofErr w:type="gramStart"/>
       <w:r>
         <w:rPr>
           <w:b/>
@@ -249,6 +250,7 @@
         </w:rPr>
         <w:t>Producers :</w:t>
       </w:r>
+      <w:proofErr w:type="gramEnd"/>
     </w:p>
     <w:p>
       <w:pPr>
@@ -297,6 +299,7 @@
           <w:lang w:bidi="fa-IR"/>
         </w:rPr>
       </w:pPr>
+      <w:proofErr w:type="gramStart"/>
       <w:r>
         <w:rPr>
           <w:b/>
@@ -309,6 +312,7 @@
         </w:rPr>
         <w:t>Supervisor :</w:t>
       </w:r>
+      <w:proofErr w:type="gramEnd"/>
     </w:p>
     <w:p>
       <w:pPr>
@@ -383,8 +387,22 @@
           <w:szCs w:val="30"/>
           <w:lang w:bidi="fa-IR"/>
         </w:rPr>
-        <w:t>Teacher assistant :</w:t>
+        <w:t xml:space="preserve">Teacher </w:t>
       </w:r>
+      <w:proofErr w:type="gramStart"/>
+      <w:r>
+        <w:rPr>
+          <w:b/>
+          <w:bCs/>
+          <w:i/>
+          <w:iCs/>
+          <w:sz w:val="30"/>
+          <w:szCs w:val="30"/>
+          <w:lang w:bidi="fa-IR"/>
+        </w:rPr>
+        <w:t>assistant :</w:t>
+      </w:r>
+      <w:proofErr w:type="gramEnd"/>
     </w:p>
     <w:p>
       <w:pPr>
@@ -691,7 +709,65 @@
                 <w:bCs w:val="0"/>
                 <w:u w:val="none"/>
               </w:rPr>
-              <w:t>Notes</w:t>
+              <w:t xml:space="preserve">Notes </w:t>
+            </w:r>
+            <w:r>
+              <w:rPr>
+                <w:rStyle w:val="Hyperlink"/>
+                <w:b w:val="0"/>
+                <w:bCs w:val="0"/>
+                <w:u w:val="none"/>
+              </w:rPr>
+              <w:ptab w:relativeTo="margin" w:alignment="right" w:leader="dot"/>
+            </w:r>
+            <w:r>
+              <w:rPr>
+                <w:rStyle w:val="Hyperlink"/>
+                <w:b w:val="0"/>
+                <w:bCs w:val="0"/>
+                <w:u w:val="none"/>
+              </w:rPr>
+              <w:t>3</w:t>
+            </w:r>
+          </w:hyperlink>
+        </w:p>
+        <w:p>
+          <w:pPr>
+            <w:pStyle w:val="TOC1"/>
+            <w:rPr>
+              <w:rStyle w:val="Hyperlink"/>
+              <w:b w:val="0"/>
+              <w:bCs w:val="0"/>
+              <w:u w:val="none"/>
+            </w:rPr>
+          </w:pPr>
+          <w:hyperlink w:anchor="_app" w:history="1">
+            <w:r>
+              <w:rPr>
+                <w:rStyle w:val="Hyperlink"/>
+                <w:b w:val="0"/>
+                <w:bCs w:val="0"/>
+                <w:u w:val="none"/>
+              </w:rPr>
+              <w:t>A</w:t>
+            </w:r>
+            <w:r>
+              <w:rPr>
+                <w:rStyle w:val="Hyperlink"/>
+                <w:b w:val="0"/>
+                <w:bCs w:val="0"/>
+                <w:u w:val="none"/>
+              </w:rPr>
+              <w:t>P</w:t>
+            </w:r>
+            <w:r>
+              <w:rPr>
+                <w:rStyle w:val="Hyperlink"/>
+                <w:b w:val="0"/>
+                <w:bCs w:val="0"/>
+                <w:u w:val="none"/>
+              </w:rPr>
+              <w:t>P</w:t>
             </w:r>
             <w:r>
               <w:rPr>
@@ -880,7 +956,25 @@
           <w:sz w:val="22"/>
           <w:szCs w:val="22"/>
         </w:rPr>
-        <w:t>If you choose to use Box Sign, the electronic signing feature Box may make available to you as part of the Box Services ("</w:t>
+        <w:t xml:space="preserve">If you choose to use Box Sign, the electronic signing feature </w:t>
+      </w:r>
+      <w:proofErr w:type="gramStart"/>
+      <w:r>
+        <w:rPr>
+          <w:rFonts w:asciiTheme="majorBidi" w:hAnsiTheme="majorBidi" w:cstheme="majorBidi"/>
+          <w:sz w:val="22"/>
+          <w:szCs w:val="22"/>
+        </w:rPr>
+        <w:t>Box</w:t>
+      </w:r>
+      <w:proofErr w:type="gramEnd"/>
+      <w:r>
+        <w:rPr>
+          <w:rFonts w:asciiTheme="majorBidi" w:hAnsiTheme="majorBidi" w:cstheme="majorBidi"/>
+          <w:sz w:val="22"/>
+          <w:szCs w:val="22"/>
+        </w:rPr>
+        <w:t xml:space="preserve"> may make available to you as part of the Box Services ("</w:t>
       </w:r>
       <w:r>
         <w:rPr>
@@ -940,7 +1034,25 @@
           <w:sz w:val="22"/>
           <w:szCs w:val="22"/>
         </w:rPr>
-        <w:t> to each recipient of your Box Sign requests on your behalf unless you have an administrative console and have changed the disclosure settings in that console. By using Box Sign to send files for signature without changing the default disclosure settings, you are adopting this disclosure each time as terms that will govern your Box Sign transaction. Similarly if you customize the disclosure in your administrative console, the customized terms you create will be presented to each recipient of your Box Sign requests and will govern each of your Box Sign transactions.</w:t>
+        <w:t xml:space="preserve"> to each recipient of your Box Sign requests on your behalf unless you have an administrative console and have changed the disclosure settings in that console. By using Box Sign to send files for signature without changing the default disclosure settings, you are adopting this disclosure each time as terms that will govern your Box Sign transaction. </w:t>
+      </w:r>
+      <w:proofErr w:type="gramStart"/>
+      <w:r>
+        <w:rPr>
+          <w:rFonts w:asciiTheme="majorBidi" w:hAnsiTheme="majorBidi" w:cstheme="majorBidi"/>
+          <w:sz w:val="22"/>
+          <w:szCs w:val="22"/>
+        </w:rPr>
+        <w:t>Similarly</w:t>
+      </w:r>
+      <w:proofErr w:type="gramEnd"/>
+      <w:r>
+        <w:rPr>
+          <w:rFonts w:asciiTheme="majorBidi" w:hAnsiTheme="majorBidi" w:cstheme="majorBidi"/>
+          <w:sz w:val="22"/>
+          <w:szCs w:val="22"/>
+        </w:rPr>
+        <w:t xml:space="preserve"> if you customize the disclosure in your administrative console, the customized terms you create will be presented to each recipient of your Box Sign requests and will govern each of your Box Sign transactions.</w:t>
       </w:r>
     </w:p>
     <w:p>
@@ -1012,7 +1124,6 @@
         <w:jc w:val="center"/>
       </w:pPr>
       <w:r>
-        <w:lastRenderedPageBreak/>
         <w:t>1</w:t>
       </w:r>
     </w:p>
@@ -1195,14 +1306,6 @@
       </w:r>
     </w:p>
     <w:p/>
-    <w:p/>
-    <w:p>
-      <w:pPr>
-        <w:rPr>
-          <w:rtl/>
-        </w:rPr>
-      </w:pPr>
-    </w:p>
     <w:p>
       <w:pPr>
         <w:rPr>
@@ -1225,7 +1328,6 @@
           <w:rFonts w:hint="cs"/>
           <w:rtl/>
         </w:rPr>
-        <w:lastRenderedPageBreak/>
         <w:t>2</w:t>
       </w:r>
     </w:p>
@@ -1239,6 +1341,7 @@
       <w:bookmarkStart w:id="4" w:name="_notes"/>
       <w:bookmarkEnd w:id="4"/>
       <w:r>
+        <w:lastRenderedPageBreak/>
         <w:t>notes</w:t>
       </w:r>
     </w:p>
@@ -1253,10 +1356,32 @@
         <w:t>.</w:t>
       </w:r>
     </w:p>
-    <w:p/>
-    <w:p/>
-    <w:p/>
-    <w:p/>
+    <w:p>
+      <w:pPr>
+        <w:jc w:val="both"/>
+      </w:pPr>
+    </w:p>
+    <w:p>
+      <w:pPr>
+        <w:pStyle w:val="Heading1"/>
+        <w:tabs>
+          <w:tab w:val="left" w:pos="1884"/>
+        </w:tabs>
+      </w:pPr>
+      <w:bookmarkStart w:id="5" w:name="_app"/>
+      <w:bookmarkEnd w:id="5"/>
+      <w:r>
+        <w:t>app</w:t>
+      </w:r>
+    </w:p>
+    <w:p>
+      <w:pPr>
+        <w:jc w:val="both"/>
+      </w:pPr>
+      <w:r>
+        <w:t>Considering that the convenience and accessibility of the user is supposed to be high so that he can easily access some of the applications he needs, as well as the speed of the applications that are not part of the contract of this platform, within the platform itself, this application can be accessed. have access to the desired ones and can easily add them to their programs by just clicking on them and make sufficient use of their facilities and start their work.</w:t>
+      </w:r>
+    </w:p>
     <w:p/>
     <w:p/>
     <w:p/>

</xml_diff>

<commit_message>
Adding other important features in general
</commit_message>
<xml_diff>
--- a/Box content-based platform training/Documentation/Documentation.docx
+++ b/Box content-based platform training/Documentation/Documentation.docx
@@ -749,25 +749,7 @@
                 <w:bCs w:val="0"/>
                 <w:u w:val="none"/>
               </w:rPr>
-              <w:t>A</w:t>
-            </w:r>
-            <w:r>
-              <w:rPr>
-                <w:rStyle w:val="Hyperlink"/>
-                <w:b w:val="0"/>
-                <w:bCs w:val="0"/>
-                <w:u w:val="none"/>
-              </w:rPr>
-              <w:t>P</w:t>
-            </w:r>
-            <w:r>
-              <w:rPr>
-                <w:rStyle w:val="Hyperlink"/>
-                <w:b w:val="0"/>
-                <w:bCs w:val="0"/>
-                <w:u w:val="none"/>
-              </w:rPr>
-              <w:t>P</w:t>
+              <w:t>APP</w:t>
             </w:r>
             <w:r>
               <w:rPr>
@@ -800,9 +782,99 @@
         </w:p>
         <w:p>
           <w:pPr>
+            <w:pStyle w:val="TOC1"/>
+            <w:rPr>
+              <w:rStyle w:val="Hyperlink"/>
+              <w:b w:val="0"/>
+              <w:bCs w:val="0"/>
+            </w:rPr>
+          </w:pPr>
+          <w:r>
+            <w:rPr>
+              <w:b w:val="0"/>
+              <w:bCs w:val="0"/>
+            </w:rPr>
+            <w:fldChar w:fldCharType="begin"/>
+          </w:r>
+          <w:r>
+            <w:rPr>
+              <w:b w:val="0"/>
+              <w:bCs w:val="0"/>
+            </w:rPr>
+            <w:instrText>HYPERLINK  \l "_other_features"</w:instrText>
+          </w:r>
+          <w:r>
+            <w:rPr>
+              <w:b w:val="0"/>
+              <w:bCs w:val="0"/>
+            </w:rPr>
+          </w:r>
+          <w:r>
+            <w:rPr>
+              <w:b w:val="0"/>
+              <w:bCs w:val="0"/>
+            </w:rPr>
+            <w:fldChar w:fldCharType="separate"/>
+          </w:r>
+          <w:r>
+            <w:rPr>
+              <w:rStyle w:val="Hyperlink"/>
+              <w:b w:val="0"/>
+              <w:bCs w:val="0"/>
+              <w:u w:val="none"/>
+            </w:rPr>
+            <w:t>Other Features</w:t>
+          </w:r>
+          <w:r>
+            <w:rPr>
+              <w:rStyle w:val="Hyperlink"/>
+              <w:b w:val="0"/>
+              <w:bCs w:val="0"/>
+              <w:u w:val="none"/>
+            </w:rPr>
+            <w:t xml:space="preserve"> </w:t>
+          </w:r>
+          <w:r>
+            <w:rPr>
+              <w:rStyle w:val="Hyperlink"/>
+              <w:b w:val="0"/>
+              <w:bCs w:val="0"/>
+              <w:u w:val="none"/>
+            </w:rPr>
+            <w:ptab w:relativeTo="margin" w:alignment="right" w:leader="dot"/>
+          </w:r>
+          <w:r>
+            <w:rPr>
+              <w:rStyle w:val="Hyperlink"/>
+              <w:b w:val="0"/>
+              <w:bCs w:val="0"/>
+              <w:u w:val="none"/>
+            </w:rPr>
+            <w:t>3</w:t>
+          </w:r>
+        </w:p>
+        <w:p>
+          <w:pPr>
             <w:pStyle w:val="ListParagraph"/>
             <w:ind w:left="360"/>
             <w:rPr>
+              <w:rtl/>
+              <w:lang w:bidi="fa-IR"/>
+            </w:rPr>
+          </w:pPr>
+          <w:r>
+            <w:rPr>
+              <w:rFonts w:cs="Times New Roman"/>
+              <w:sz w:val="22"/>
+              <w:szCs w:val="22"/>
+            </w:rPr>
+            <w:fldChar w:fldCharType="end"/>
+          </w:r>
+        </w:p>
+        <w:p>
+          <w:pPr>
+            <w:rPr>
+              <w:rFonts w:hint="cs"/>
               <w:rtl/>
               <w:lang w:bidi="fa-IR"/>
             </w:rPr>
@@ -822,15 +894,11 @@
         <w:p/>
         <w:p/>
         <w:p/>
-        <w:p/>
       </w:sdtContent>
     </w:sdt>
     <w:p/>
     <w:p/>
     <w:p/>
-    <w:p/>
-    <w:p/>
-    <w:p/>
     <w:p>
       <w:pPr>
         <w:pStyle w:val="Heading1"/>
@@ -838,6 +906,7 @@
       <w:bookmarkStart w:id="0" w:name="_Welcome_To_BOX!"/>
       <w:bookmarkEnd w:id="0"/>
       <w:r>
+        <w:lastRenderedPageBreak/>
         <w:t>Welcome To BOX!</w:t>
       </w:r>
     </w:p>
@@ -1134,6 +1203,7 @@
       <w:bookmarkStart w:id="2" w:name="_subscription_period"/>
       <w:bookmarkEnd w:id="2"/>
       <w:r>
+        <w:lastRenderedPageBreak/>
         <w:t>subscription period</w:t>
       </w:r>
     </w:p>
@@ -1312,7 +1382,17 @@
           <w:rFonts w:asciiTheme="majorBidi" w:hAnsiTheme="majorBidi" w:cstheme="majorBidi"/>
           <w:sz w:val="22"/>
           <w:szCs w:val="22"/>
+        </w:rPr>
+      </w:pPr>
+    </w:p>
+    <w:p>
+      <w:pPr>
+        <w:rPr>
+          <w:rFonts w:asciiTheme="majorBidi" w:hAnsiTheme="majorBidi" w:cstheme="majorBidi" w:hint="cs"/>
+          <w:sz w:val="22"/>
+          <w:szCs w:val="22"/>
           <w:rtl/>
+          <w:lang w:bidi="fa-IR"/>
         </w:rPr>
       </w:pPr>
     </w:p>
@@ -1383,11 +1463,70 @@
       </w:r>
     </w:p>
     <w:p/>
-    <w:p/>
-    <w:p/>
-    <w:p/>
-    <w:p/>
-    <w:p/>
+    <w:p>
+      <w:pPr>
+        <w:pStyle w:val="Heading1"/>
+        <w:tabs>
+          <w:tab w:val="left" w:pos="1884"/>
+        </w:tabs>
+      </w:pPr>
+      <w:bookmarkStart w:id="6" w:name="_other_features"/>
+      <w:bookmarkEnd w:id="6"/>
+      <w:r>
+        <w:t>other features</w:t>
+      </w:r>
+    </w:p>
+    <w:p>
+      <w:pPr>
+        <w:jc w:val="both"/>
+      </w:pPr>
+      <w:r>
+        <w:t>In general, if we want to mention about the other features of this platform, we can say that here we can use the feature of the cloud to upload the required documents and we can also do the things that need to be done and should be announced publicly. specify and also make your favorite collections for your favorite categories</w:t>
+      </w:r>
+    </w:p>
+    <w:p>
+      <w:pPr>
+        <w:jc w:val="both"/>
+      </w:pPr>
+      <w:r>
+        <w:rPr>
+          <w:rFonts w:hint="cs"/>
+          <w:b/>
+          <w:bCs/>
+          <w:rtl/>
+        </w:rPr>
+        <w:t>"</w:t>
+      </w:r>
+      <w:r>
+        <w:rPr>
+          <w:b/>
+          <w:bCs/>
+        </w:rPr>
+        <w:t xml:space="preserve"> </w:t>
+      </w:r>
+      <w:r>
+        <w:rPr>
+          <w:b/>
+          <w:bCs/>
+        </w:rPr>
+        <w:t>Important</w:t>
+      </w:r>
+      <w:r>
+        <w:rPr>
+          <w:rFonts w:hint="cs"/>
+          <w:b/>
+          <w:bCs/>
+          <w:rtl/>
+        </w:rPr>
+        <w:t>"</w:t>
+      </w:r>
+      <w:r>
+        <w:t xml:space="preserve"> : </w:t>
+      </w:r>
+      <w:r>
+        <w:t>One of the most important features of this platform is that it is based on the web and gives great help to its users in order to use it anywhere and with any means of communication.</w:t>
+      </w:r>
+    </w:p>
     <w:p/>
     <w:p/>
     <w:p/>

</xml_diff>

<commit_message>
Place the educational video link
</commit_message>
<xml_diff>
--- a/Box content-based platform training/Documentation/Documentation.docx
+++ b/Box content-based platform training/Documentation/Documentation.docx
@@ -823,7 +823,74 @@
               <w:bCs w:val="0"/>
               <w:u w:val="none"/>
             </w:rPr>
-            <w:t>Other Features</w:t>
+            <w:t xml:space="preserve">Other Features </w:t>
+          </w:r>
+          <w:r>
+            <w:rPr>
+              <w:rStyle w:val="Hyperlink"/>
+              <w:b w:val="0"/>
+              <w:bCs w:val="0"/>
+              <w:u w:val="none"/>
+            </w:rPr>
+            <w:ptab w:relativeTo="margin" w:alignment="right" w:leader="dot"/>
+          </w:r>
+          <w:r>
+            <w:rPr>
+              <w:rStyle w:val="Hyperlink"/>
+              <w:b w:val="0"/>
+              <w:bCs w:val="0"/>
+              <w:u w:val="none"/>
+            </w:rPr>
+            <w:t>3</w:t>
+          </w:r>
+        </w:p>
+        <w:p>
+          <w:pPr>
+            <w:pStyle w:val="TOC1"/>
+            <w:rPr>
+              <w:rStyle w:val="Hyperlink"/>
+              <w:b w:val="0"/>
+              <w:bCs w:val="0"/>
+            </w:rPr>
+          </w:pPr>
+          <w:r>
+            <w:fldChar w:fldCharType="end"/>
+          </w:r>
+          <w:r>
+            <w:rPr>
+              <w:b w:val="0"/>
+              <w:bCs w:val="0"/>
+            </w:rPr>
+            <w:fldChar w:fldCharType="begin"/>
+          </w:r>
+          <w:r>
+            <w:rPr>
+              <w:b w:val="0"/>
+              <w:bCs w:val="0"/>
+            </w:rPr>
+            <w:instrText>HYPERLINK  \l "_other_features"</w:instrText>
+          </w:r>
+          <w:r>
+            <w:rPr>
+              <w:b w:val="0"/>
+              <w:bCs w:val="0"/>
+            </w:rPr>
+          </w:r>
+          <w:r>
+            <w:rPr>
+              <w:b w:val="0"/>
+              <w:bCs w:val="0"/>
+            </w:rPr>
+            <w:fldChar w:fldCharType="separate"/>
+          </w:r>
+          <w:r>
+            <w:rPr>
+              <w:rStyle w:val="Hyperlink"/>
+              <w:b w:val="0"/>
+              <w:bCs w:val="0"/>
+              <w:u w:val="none"/>
+            </w:rPr>
+            <w:t>Introduction Video Link</w:t>
           </w:r>
           <w:r>
             <w:rPr>
@@ -874,7 +941,6 @@
         <w:p>
           <w:pPr>
             <w:rPr>
-              <w:rFonts w:hint="cs"/>
               <w:rtl/>
               <w:lang w:bidi="fa-IR"/>
             </w:rPr>
@@ -898,7 +964,6 @@
     </w:sdt>
     <w:p/>
     <w:p/>
-    <w:p/>
     <w:p>
       <w:pPr>
         <w:pStyle w:val="Heading1"/>
@@ -1388,7 +1453,7 @@
     <w:p>
       <w:pPr>
         <w:rPr>
-          <w:rFonts w:asciiTheme="majorBidi" w:hAnsiTheme="majorBidi" w:cstheme="majorBidi" w:hint="cs"/>
+          <w:rFonts w:asciiTheme="majorBidi" w:hAnsiTheme="majorBidi" w:cstheme="majorBidi"/>
           <w:sz w:val="22"/>
           <w:szCs w:val="22"/>
           <w:rtl/>
@@ -1502,14 +1567,7 @@
           <w:b/>
           <w:bCs/>
         </w:rPr>
-        <w:t xml:space="preserve"> </w:t>
-      </w:r>
-      <w:r>
-        <w:rPr>
-          <w:b/>
-          <w:bCs/>
-        </w:rPr>
-        <w:t>Important</w:t>
+        <w:t xml:space="preserve"> Important</w:t>
       </w:r>
       <w:r>
         <w:rPr>
@@ -1521,11 +1579,53 @@
         <w:t>"</w:t>
       </w:r>
       <w:r>
-        <w:t xml:space="preserve"> : </w:t>
+        <w:t xml:space="preserve"> : One of the most important features of this platform is that it is based on the web and gives great help to its users in order to use it anywhere and with any means of communication.</w:t>
       </w:r>
+    </w:p>
+    <w:p/>
+    <w:p>
+      <w:pPr>
+        <w:pStyle w:val="Heading1"/>
+        <w:tabs>
+          <w:tab w:val="left" w:pos="1884"/>
+        </w:tabs>
+        <w:rPr>
+          <w:rFonts w:hint="cs"/>
+          <w:rtl/>
+          <w:lang w:bidi="fa-IR"/>
+        </w:rPr>
+      </w:pPr>
       <w:r>
-        <w:t>One of the most important features of this platform is that it is based on the web and gives great help to its users in order to use it anywhere and with any means of communication.</w:t>
+        <w:rPr>
+          <w:lang w:bidi="fa-IR"/>
+        </w:rPr>
+        <w:t>Introduction video link</w:t>
       </w:r>
+    </w:p>
+    <w:p/>
+    <w:p>
+      <w:pPr>
+        <w:pStyle w:val="ListParagraph"/>
+        <w:numPr>
+          <w:ilvl w:val="0"/>
+          <w:numId w:val="21"/>
+        </w:numPr>
+        <w:rPr>
+          <w:sz w:val="26"/>
+          <w:szCs w:val="26"/>
+        </w:rPr>
+      </w:pPr>
+      <w:hyperlink r:id="rId12" w:anchor="KNSBiZ2MQBDg6-k9dXN5yd6m24ycwuyyGxsQAi1gJ8Y" w:history="1">
+        <w:r>
+          <w:rPr>
+            <w:rStyle w:val="Hyperlink"/>
+            <w:sz w:val="26"/>
+            <w:szCs w:val="26"/>
+            <w:u w:val="none"/>
+          </w:rPr>
+          <w:t>Video Link</w:t>
+        </w:r>
+      </w:hyperlink>
     </w:p>
     <w:p/>
     <w:p/>
@@ -1534,10 +1634,6 @@
     <w:p/>
     <w:p/>
     <w:p/>
-    <w:p/>
-    <w:p/>
-    <w:p/>
-    <w:p/>
     <w:p>
       <w:pPr>
         <w:jc w:val="center"/>
@@ -1547,12 +1643,12 @@
       </w:r>
     </w:p>
     <w:sectPr>
-      <w:headerReference w:type="even" r:id="rId12"/>
-      <w:headerReference w:type="default" r:id="rId13"/>
-      <w:footerReference w:type="even" r:id="rId14"/>
-      <w:footerReference w:type="default" r:id="rId15"/>
-      <w:headerReference w:type="first" r:id="rId16"/>
-      <w:footerReference w:type="first" r:id="rId17"/>
+      <w:headerReference w:type="even" r:id="rId13"/>
+      <w:headerReference w:type="default" r:id="rId14"/>
+      <w:footerReference w:type="even" r:id="rId15"/>
+      <w:footerReference w:type="default" r:id="rId16"/>
+      <w:headerReference w:type="first" r:id="rId17"/>
+      <w:footerReference w:type="first" r:id="rId18"/>
       <w:pgSz w:w="12240" w:h="15840"/>
       <w:pgMar w:top="1440" w:right="1350" w:bottom="1440" w:left="1440" w:header="720" w:footer="720" w:gutter="0"/>
       <w:pgBorders w:offsetFrom="page">
@@ -2559,6 +2655,119 @@
     </w:lvl>
   </w:abstractNum>
   <w:abstractNum w:abstractNumId="8" w15:restartNumberingAfterBreak="0">
+    <w:nsid w:val="250B5303"/>
+    <w:multiLevelType w:val="hybridMultilevel"/>
+    <w:tmpl w:val="E626F4A0"/>
+    <w:lvl w:ilvl="0" w:tplc="04090009">
+      <w:start w:val="1"/>
+      <w:numFmt w:val="bullet"/>
+      <w:lvlText w:val=""/>
+      <w:lvlJc w:val="left"/>
+      <w:pPr>
+        <w:ind w:left="720" w:hanging="360"/>
+      </w:pPr>
+      <w:rPr>
+        <w:rFonts w:ascii="Wingdings" w:hAnsi="Wingdings" w:hint="default"/>
+      </w:rPr>
+    </w:lvl>
+    <w:lvl w:ilvl="1" w:tplc="04090003" w:tentative="1">
+      <w:start w:val="1"/>
+      <w:numFmt w:val="bullet"/>
+      <w:lvlText w:val="o"/>
+      <w:lvlJc w:val="left"/>
+      <w:pPr>
+        <w:ind w:left="1440" w:hanging="360"/>
+      </w:pPr>
+      <w:rPr>
+        <w:rFonts w:ascii="Courier New" w:hAnsi="Courier New" w:cs="Courier New" w:hint="default"/>
+      </w:rPr>
+    </w:lvl>
+    <w:lvl w:ilvl="2" w:tplc="04090005" w:tentative="1">
+      <w:start w:val="1"/>
+      <w:numFmt w:val="bullet"/>
+      <w:lvlText w:val=""/>
+      <w:lvlJc w:val="left"/>
+      <w:pPr>
+        <w:ind w:left="2160" w:hanging="360"/>
+      </w:pPr>
+      <w:rPr>
+        <w:rFonts w:ascii="Wingdings" w:hAnsi="Wingdings" w:hint="default"/>
+      </w:rPr>
+    </w:lvl>
+    <w:lvl w:ilvl="3" w:tplc="04090001" w:tentative="1">
+      <w:start w:val="1"/>
+      <w:numFmt w:val="bullet"/>
+      <w:lvlText w:val=""/>
+      <w:lvlJc w:val="left"/>
+      <w:pPr>
+        <w:ind w:left="2880" w:hanging="360"/>
+      </w:pPr>
+      <w:rPr>
+        <w:rFonts w:ascii="Symbol" w:hAnsi="Symbol" w:hint="default"/>
+      </w:rPr>
+    </w:lvl>
+    <w:lvl w:ilvl="4" w:tplc="04090003" w:tentative="1">
+      <w:start w:val="1"/>
+      <w:numFmt w:val="bullet"/>
+      <w:lvlText w:val="o"/>
+      <w:lvlJc w:val="left"/>
+      <w:pPr>
+        <w:ind w:left="3600" w:hanging="360"/>
+      </w:pPr>
+      <w:rPr>
+        <w:rFonts w:ascii="Courier New" w:hAnsi="Courier New" w:cs="Courier New" w:hint="default"/>
+      </w:rPr>
+    </w:lvl>
+    <w:lvl w:ilvl="5" w:tplc="04090005" w:tentative="1">
+      <w:start w:val="1"/>
+      <w:numFmt w:val="bullet"/>
+      <w:lvlText w:val=""/>
+      <w:lvlJc w:val="left"/>
+      <w:pPr>
+        <w:ind w:left="4320" w:hanging="360"/>
+      </w:pPr>
+      <w:rPr>
+        <w:rFonts w:ascii="Wingdings" w:hAnsi="Wingdings" w:hint="default"/>
+      </w:rPr>
+    </w:lvl>
+    <w:lvl w:ilvl="6" w:tplc="04090001" w:tentative="1">
+      <w:start w:val="1"/>
+      <w:numFmt w:val="bullet"/>
+      <w:lvlText w:val=""/>
+      <w:lvlJc w:val="left"/>
+      <w:pPr>
+        <w:ind w:left="5040" w:hanging="360"/>
+      </w:pPr>
+      <w:rPr>
+        <w:rFonts w:ascii="Symbol" w:hAnsi="Symbol" w:hint="default"/>
+      </w:rPr>
+    </w:lvl>
+    <w:lvl w:ilvl="7" w:tplc="04090003" w:tentative="1">
+      <w:start w:val="1"/>
+      <w:numFmt w:val="bullet"/>
+      <w:lvlText w:val="o"/>
+      <w:lvlJc w:val="left"/>
+      <w:pPr>
+        <w:ind w:left="5760" w:hanging="360"/>
+      </w:pPr>
+      <w:rPr>
+        <w:rFonts w:ascii="Courier New" w:hAnsi="Courier New" w:cs="Courier New" w:hint="default"/>
+      </w:rPr>
+    </w:lvl>
+    <w:lvl w:ilvl="8" w:tplc="04090005" w:tentative="1">
+      <w:start w:val="1"/>
+      <w:numFmt w:val="bullet"/>
+      <w:lvlText w:val=""/>
+      <w:lvlJc w:val="left"/>
+      <w:pPr>
+        <w:ind w:left="6480" w:hanging="360"/>
+      </w:pPr>
+      <w:rPr>
+        <w:rFonts w:ascii="Wingdings" w:hAnsi="Wingdings" w:hint="default"/>
+      </w:rPr>
+    </w:lvl>
+  </w:abstractNum>
+  <w:abstractNum w:abstractNumId="9" w15:restartNumberingAfterBreak="0">
     <w:nsid w:val="369C4105"/>
     <w:multiLevelType w:val="multilevel"/>
     <w:tmpl w:val="04090021"/>
@@ -2671,7 +2880,7 @@
       </w:rPr>
     </w:lvl>
   </w:abstractNum>
-  <w:abstractNum w:abstractNumId="9" w15:restartNumberingAfterBreak="0">
+  <w:abstractNum w:abstractNumId="10" w15:restartNumberingAfterBreak="0">
     <w:nsid w:val="3CA010E2"/>
     <w:multiLevelType w:val="multilevel"/>
     <w:tmpl w:val="9C7CBE56"/>
@@ -2785,7 +2994,7 @@
       </w:pPr>
     </w:lvl>
   </w:abstractNum>
-  <w:abstractNum w:abstractNumId="10" w15:restartNumberingAfterBreak="0">
+  <w:abstractNum w:abstractNumId="11" w15:restartNumberingAfterBreak="0">
     <w:nsid w:val="3FC93F37"/>
     <w:multiLevelType w:val="hybridMultilevel"/>
     <w:tmpl w:val="D632BAC6"/>
@@ -2871,7 +3080,7 @@
       </w:pPr>
     </w:lvl>
   </w:abstractNum>
-  <w:abstractNum w:abstractNumId="11" w15:restartNumberingAfterBreak="0">
+  <w:abstractNum w:abstractNumId="12" w15:restartNumberingAfterBreak="0">
     <w:nsid w:val="43501704"/>
     <w:multiLevelType w:val="multilevel"/>
     <w:tmpl w:val="4CD88FB4"/>
@@ -2984,7 +3193,7 @@
       </w:rPr>
     </w:lvl>
   </w:abstractNum>
-  <w:abstractNum w:abstractNumId="12" w15:restartNumberingAfterBreak="0">
+  <w:abstractNum w:abstractNumId="13" w15:restartNumberingAfterBreak="0">
     <w:nsid w:val="449F4356"/>
     <w:multiLevelType w:val="hybridMultilevel"/>
     <w:tmpl w:val="D30C0E64"/>
@@ -3097,7 +3306,7 @@
       </w:rPr>
     </w:lvl>
   </w:abstractNum>
-  <w:abstractNum w:abstractNumId="13" w15:restartNumberingAfterBreak="0">
+  <w:abstractNum w:abstractNumId="14" w15:restartNumberingAfterBreak="0">
     <w:nsid w:val="46A27475"/>
     <w:multiLevelType w:val="multilevel"/>
     <w:tmpl w:val="0409001D"/>
@@ -3183,7 +3392,7 @@
       </w:pPr>
     </w:lvl>
   </w:abstractNum>
-  <w:abstractNum w:abstractNumId="14" w15:restartNumberingAfterBreak="0">
+  <w:abstractNum w:abstractNumId="15" w15:restartNumberingAfterBreak="0">
     <w:nsid w:val="4A987315"/>
     <w:multiLevelType w:val="multilevel"/>
     <w:tmpl w:val="0409001F"/>
@@ -3269,7 +3478,7 @@
       </w:pPr>
     </w:lvl>
   </w:abstractNum>
-  <w:abstractNum w:abstractNumId="15" w15:restartNumberingAfterBreak="0">
+  <w:abstractNum w:abstractNumId="16" w15:restartNumberingAfterBreak="0">
     <w:nsid w:val="546B5BE6"/>
     <w:multiLevelType w:val="multilevel"/>
     <w:tmpl w:val="04090021"/>
@@ -3382,7 +3591,7 @@
       </w:rPr>
     </w:lvl>
   </w:abstractNum>
-  <w:abstractNum w:abstractNumId="16" w15:restartNumberingAfterBreak="0">
+  <w:abstractNum w:abstractNumId="17" w15:restartNumberingAfterBreak="0">
     <w:nsid w:val="6FE74DBA"/>
     <w:multiLevelType w:val="hybridMultilevel"/>
     <w:tmpl w:val="03AE9E52"/>
@@ -3505,13 +3714,13 @@
       </w:pPr>
     </w:lvl>
   </w:abstractNum>
-  <w:abstractNum w:abstractNumId="17" w15:restartNumberingAfterBreak="0">
+  <w:abstractNum w:abstractNumId="18" w15:restartNumberingAfterBreak="0">
     <w:nsid w:val="7272540A"/>
     <w:multiLevelType w:val="multilevel"/>
     <w:tmpl w:val="0409001D"/>
     <w:numStyleLink w:val="Style1"/>
   </w:abstractNum>
-  <w:abstractNum w:abstractNumId="18" w15:restartNumberingAfterBreak="0">
+  <w:abstractNum w:abstractNumId="19" w15:restartNumberingAfterBreak="0">
     <w:nsid w:val="79911088"/>
     <w:multiLevelType w:val="hybridMultilevel"/>
     <w:tmpl w:val="B89254AA"/>
@@ -3624,7 +3833,7 @@
       </w:rPr>
     </w:lvl>
   </w:abstractNum>
-  <w:abstractNum w:abstractNumId="19" w15:restartNumberingAfterBreak="0">
+  <w:abstractNum w:abstractNumId="20" w15:restartNumberingAfterBreak="0">
     <w:nsid w:val="7B38587B"/>
     <w:multiLevelType w:val="hybridMultilevel"/>
     <w:tmpl w:val="441C322C"/>
@@ -3741,13 +3950,13 @@
     <w:abstractNumId w:val="5"/>
   </w:num>
   <w:num w:numId="2" w16cid:durableId="6909433">
-    <w:abstractNumId w:val="16"/>
+    <w:abstractNumId w:val="17"/>
   </w:num>
   <w:num w:numId="3" w16cid:durableId="1361394705">
-    <w:abstractNumId w:val="18"/>
+    <w:abstractNumId w:val="19"/>
   </w:num>
   <w:num w:numId="4" w16cid:durableId="1593582059">
-    <w:abstractNumId w:val="13"/>
+    <w:abstractNumId w:val="14"/>
   </w:num>
   <w:num w:numId="5" w16cid:durableId="1929649696">
     <w:abstractNumId w:val="2"/>
@@ -3759,43 +3968,46 @@
     <w:abstractNumId w:val="7"/>
   </w:num>
   <w:num w:numId="8" w16cid:durableId="2036805418">
-    <w:abstractNumId w:val="15"/>
+    <w:abstractNumId w:val="16"/>
   </w:num>
   <w:num w:numId="9" w16cid:durableId="1158155882">
-    <w:abstractNumId w:val="8"/>
+    <w:abstractNumId w:val="9"/>
   </w:num>
   <w:num w:numId="10" w16cid:durableId="445925702">
     <w:abstractNumId w:val="4"/>
   </w:num>
   <w:num w:numId="11" w16cid:durableId="808739938">
-    <w:abstractNumId w:val="11"/>
+    <w:abstractNumId w:val="12"/>
   </w:num>
   <w:num w:numId="12" w16cid:durableId="1734230531">
-    <w:abstractNumId w:val="9"/>
+    <w:abstractNumId w:val="10"/>
   </w:num>
   <w:num w:numId="13" w16cid:durableId="176118097">
-    <w:abstractNumId w:val="12"/>
+    <w:abstractNumId w:val="13"/>
   </w:num>
   <w:num w:numId="14" w16cid:durableId="1976448695">
     <w:abstractNumId w:val="0"/>
   </w:num>
   <w:num w:numId="15" w16cid:durableId="964390712">
-    <w:abstractNumId w:val="19"/>
+    <w:abstractNumId w:val="20"/>
   </w:num>
   <w:num w:numId="16" w16cid:durableId="1510560444">
-    <w:abstractNumId w:val="14"/>
+    <w:abstractNumId w:val="15"/>
   </w:num>
   <w:num w:numId="17" w16cid:durableId="513424934">
     <w:abstractNumId w:val="1"/>
   </w:num>
   <w:num w:numId="18" w16cid:durableId="1827823278">
-    <w:abstractNumId w:val="17"/>
+    <w:abstractNumId w:val="18"/>
   </w:num>
   <w:num w:numId="19" w16cid:durableId="2070570228">
     <w:abstractNumId w:val="6"/>
   </w:num>
   <w:num w:numId="20" w16cid:durableId="462892933">
-    <w:abstractNumId w:val="10"/>
+    <w:abstractNumId w:val="11"/>
+  </w:num>
+  <w:num w:numId="21" w16cid:durableId="436562684">
+    <w:abstractNumId w:val="8"/>
   </w:num>
 </w:numbering>
 </file>

</xml_diff>

<commit_message>
End of platform box training
</commit_message>
<xml_diff>
--- a/Box content-based platform training/Documentation/Documentation.docx
+++ b/Box content-based platform training/Documentation/Documentation.docx
@@ -238,7 +238,6 @@
           <w:szCs w:val="30"/>
         </w:rPr>
       </w:pPr>
-      <w:proofErr w:type="gramStart"/>
       <w:r>
         <w:rPr>
           <w:b/>
@@ -250,7 +249,6 @@
         </w:rPr>
         <w:t>Producers :</w:t>
       </w:r>
-      <w:proofErr w:type="gramEnd"/>
     </w:p>
     <w:p>
       <w:pPr>
@@ -299,7 +297,6 @@
           <w:lang w:bidi="fa-IR"/>
         </w:rPr>
       </w:pPr>
-      <w:proofErr w:type="gramStart"/>
       <w:r>
         <w:rPr>
           <w:b/>
@@ -312,7 +309,6 @@
         </w:rPr>
         <w:t>Supervisor :</w:t>
       </w:r>
-      <w:proofErr w:type="gramEnd"/>
     </w:p>
     <w:p>
       <w:pPr>
@@ -334,20 +330,8 @@
           <w:szCs w:val="30"/>
           <w:lang w:bidi="fa-IR"/>
         </w:rPr>
-        <w:t xml:space="preserve">Dr Mohammad Reza </w:t>
+        <w:t>Dr Mohammad Reza Sharbaf</w:t>
       </w:r>
-      <w:proofErr w:type="spellStart"/>
-      <w:r>
-        <w:rPr>
-          <w:i/>
-          <w:iCs/>
-          <w:sz w:val="30"/>
-          <w:szCs w:val="30"/>
-          <w:lang w:bidi="fa-IR"/>
-        </w:rPr>
-        <w:t>Sharbaf</w:t>
-      </w:r>
-      <w:proofErr w:type="spellEnd"/>
     </w:p>
     <w:p>
       <w:pPr>
@@ -387,22 +371,8 @@
           <w:szCs w:val="30"/>
           <w:lang w:bidi="fa-IR"/>
         </w:rPr>
-        <w:t xml:space="preserve">Teacher </w:t>
+        <w:t>Teacher assistant :</w:t>
       </w:r>
-      <w:proofErr w:type="gramStart"/>
-      <w:r>
-        <w:rPr>
-          <w:b/>
-          <w:bCs/>
-          <w:i/>
-          <w:iCs/>
-          <w:sz w:val="30"/>
-          <w:szCs w:val="30"/>
-          <w:lang w:bidi="fa-IR"/>
-        </w:rPr>
-        <w:t>assistant :</w:t>
-      </w:r>
-      <w:proofErr w:type="gramEnd"/>
     </w:p>
     <w:p>
       <w:pPr>
@@ -890,7 +860,16 @@
               <w:bCs w:val="0"/>
               <w:u w:val="none"/>
             </w:rPr>
-            <w:t>Introduction Video Link</w:t>
+            <w:t>Link</w:t>
+          </w:r>
+          <w:r>
+            <w:rPr>
+              <w:rStyle w:val="Hyperlink"/>
+              <w:b w:val="0"/>
+              <w:bCs w:val="0"/>
+              <w:u w:val="none"/>
+            </w:rPr>
+            <w:t>s</w:t>
           </w:r>
           <w:r>
             <w:rPr>
@@ -1090,25 +1069,7 @@
           <w:sz w:val="22"/>
           <w:szCs w:val="22"/>
         </w:rPr>
-        <w:t xml:space="preserve">If you choose to use Box Sign, the electronic signing feature </w:t>
-      </w:r>
-      <w:proofErr w:type="gramStart"/>
-      <w:r>
-        <w:rPr>
-          <w:rFonts w:asciiTheme="majorBidi" w:hAnsiTheme="majorBidi" w:cstheme="majorBidi"/>
-          <w:sz w:val="22"/>
-          <w:szCs w:val="22"/>
-        </w:rPr>
-        <w:t>Box</w:t>
-      </w:r>
-      <w:proofErr w:type="gramEnd"/>
-      <w:r>
-        <w:rPr>
-          <w:rFonts w:asciiTheme="majorBidi" w:hAnsiTheme="majorBidi" w:cstheme="majorBidi"/>
-          <w:sz w:val="22"/>
-          <w:szCs w:val="22"/>
-        </w:rPr>
-        <w:t xml:space="preserve"> may make available to you as part of the Box Services ("</w:t>
+        <w:t>If you choose to use Box Sign, the electronic signing feature Box may make available to you as part of the Box Services ("</w:t>
       </w:r>
       <w:r>
         <w:rPr>
@@ -1168,25 +1129,7 @@
           <w:sz w:val="22"/>
           <w:szCs w:val="22"/>
         </w:rPr>
-        <w:t xml:space="preserve"> to each recipient of your Box Sign requests on your behalf unless you have an administrative console and have changed the disclosure settings in that console. By using Box Sign to send files for signature without changing the default disclosure settings, you are adopting this disclosure each time as terms that will govern your Box Sign transaction. </w:t>
-      </w:r>
-      <w:proofErr w:type="gramStart"/>
-      <w:r>
-        <w:rPr>
-          <w:rFonts w:asciiTheme="majorBidi" w:hAnsiTheme="majorBidi" w:cstheme="majorBidi"/>
-          <w:sz w:val="22"/>
-          <w:szCs w:val="22"/>
-        </w:rPr>
-        <w:t>Similarly</w:t>
-      </w:r>
-      <w:proofErr w:type="gramEnd"/>
-      <w:r>
-        <w:rPr>
-          <w:rFonts w:asciiTheme="majorBidi" w:hAnsiTheme="majorBidi" w:cstheme="majorBidi"/>
-          <w:sz w:val="22"/>
-          <w:szCs w:val="22"/>
-        </w:rPr>
-        <w:t xml:space="preserve"> if you customize the disclosure in your administrative console, the customized terms you create will be presented to each recipient of your Box Sign requests and will govern each of your Box Sign transactions.</w:t>
+        <w:t> to each recipient of your Box Sign requests on your behalf unless you have an administrative console and have changed the disclosure settings in that console. By using Box Sign to send files for signature without changing the default disclosure settings, you are adopting this disclosure each time as terms that will govern your Box Sign transaction. Similarly if you customize the disclosure in your administrative console, the customized terms you create will be presented to each recipient of your Box Sign requests and will govern each of your Box Sign transactions.</w:t>
       </w:r>
     </w:p>
     <w:p>
@@ -1428,13 +1371,25 @@
     <w:p>
       <w:pPr>
         <w:jc w:val="both"/>
+        <w:rPr>
+          <w:rFonts w:asciiTheme="majorBidi" w:hAnsiTheme="majorBidi" w:cstheme="majorBidi"/>
+          <w:sz w:val="22"/>
+          <w:szCs w:val="22"/>
+        </w:rPr>
       </w:pPr>
       <w:r>
+        <w:rPr>
+          <w:rFonts w:asciiTheme="majorBidi" w:hAnsiTheme="majorBidi" w:cstheme="majorBidi"/>
+          <w:sz w:val="22"/>
+          <w:szCs w:val="22"/>
+        </w:rPr>
         <w:t>In this section, you can digitally sign the files that you are going to put on this platform so that your details are recorded in this file and other people who have access to this file will notice this. To change the file from you. Have a request to send permission to change</w:t>
       </w:r>
       <w:r>
         <w:rPr>
-          <w:rFonts w:hint="cs"/>
+          <w:rFonts w:asciiTheme="majorBidi" w:hAnsiTheme="majorBidi" w:cstheme="majorBidi"/>
+          <w:sz w:val="22"/>
+          <w:szCs w:val="22"/>
           <w:rtl/>
         </w:rPr>
         <w:t>.</w:t>
@@ -1493,12 +1448,19 @@
     <w:p>
       <w:pPr>
         <w:jc w:val="both"/>
+        <w:rPr>
+          <w:rFonts w:asciiTheme="majorBidi" w:hAnsiTheme="majorBidi" w:cstheme="majorBidi"/>
+          <w:sz w:val="22"/>
+          <w:szCs w:val="22"/>
+        </w:rPr>
       </w:pPr>
       <w:r>
-        <w:t>In this section, you have the option to write your desired note by choosing your desired template according to the type of project you have and also the work you want to do, such as project planning or checking the project status to receive information about the progress of the project or Do calendar etc</w:t>
-      </w:r>
-      <w:r>
-        <w:t>.</w:t>
+        <w:rPr>
+          <w:rFonts w:asciiTheme="majorBidi" w:hAnsiTheme="majorBidi" w:cstheme="majorBidi"/>
+          <w:sz w:val="22"/>
+          <w:szCs w:val="22"/>
+        </w:rPr>
+        <w:t>In this section, you have the option to write your desired note by choosing your desired template according to the type of project you have and also the work you want to do, such as project planning or checking the project status to receive information about the progress of the project or Do calendar etc.</w:t>
       </w:r>
     </w:p>
     <w:p>
@@ -1522,12 +1484,29 @@
     <w:p>
       <w:pPr>
         <w:jc w:val="both"/>
+        <w:rPr>
+          <w:rFonts w:asciiTheme="majorBidi" w:hAnsiTheme="majorBidi" w:cstheme="majorBidi"/>
+          <w:sz w:val="22"/>
+          <w:szCs w:val="22"/>
+        </w:rPr>
       </w:pPr>
       <w:r>
+        <w:rPr>
+          <w:rFonts w:asciiTheme="majorBidi" w:hAnsiTheme="majorBidi" w:cstheme="majorBidi"/>
+          <w:sz w:val="22"/>
+          <w:szCs w:val="22"/>
+        </w:rPr>
         <w:t>Considering that the convenience and accessibility of the user is supposed to be high so that he can easily access some of the applications he needs, as well as the speed of the applications that are not part of the contract of this platform, within the platform itself, this application can be accessed. have access to the desired ones and can easily add them to their programs by just clicking on them and make sufficient use of their facilities and start their work.</w:t>
       </w:r>
     </w:p>
-    <w:p/>
+    <w:p>
+      <w:pPr>
+        <w:rPr>
+          <w:sz w:val="22"/>
+          <w:szCs w:val="22"/>
+        </w:rPr>
+      </w:pPr>
+    </w:p>
     <w:p>
       <w:pPr>
         <w:pStyle w:val="Heading1"/>
@@ -1544,41 +1523,68 @@
     <w:p>
       <w:pPr>
         <w:jc w:val="both"/>
+        <w:rPr>
+          <w:rFonts w:asciiTheme="majorBidi" w:hAnsiTheme="majorBidi" w:cstheme="majorBidi"/>
+          <w:sz w:val="22"/>
+          <w:szCs w:val="22"/>
+        </w:rPr>
       </w:pPr>
       <w:r>
+        <w:rPr>
+          <w:rFonts w:asciiTheme="majorBidi" w:hAnsiTheme="majorBidi" w:cstheme="majorBidi"/>
+          <w:sz w:val="22"/>
+          <w:szCs w:val="22"/>
+        </w:rPr>
         <w:t>In general, if we want to mention about the other features of this platform, we can say that here we can use the feature of the cloud to upload the required documents and we can also do the things that need to be done and should be announced publicly. specify and also make your favorite collections for your favorite categories</w:t>
       </w:r>
     </w:p>
     <w:p>
       <w:pPr>
         <w:jc w:val="both"/>
+        <w:rPr>
+          <w:rFonts w:asciiTheme="majorBidi" w:hAnsiTheme="majorBidi" w:cstheme="majorBidi"/>
+          <w:sz w:val="22"/>
+          <w:szCs w:val="22"/>
+        </w:rPr>
       </w:pPr>
       <w:r>
         <w:rPr>
-          <w:rFonts w:hint="cs"/>
+          <w:rFonts w:asciiTheme="majorBidi" w:hAnsiTheme="majorBidi" w:cstheme="majorBidi"/>
           <w:b/>
           <w:bCs/>
+          <w:sz w:val="22"/>
+          <w:szCs w:val="22"/>
           <w:rtl/>
         </w:rPr>
         <w:t>"</w:t>
       </w:r>
       <w:r>
         <w:rPr>
+          <w:rFonts w:asciiTheme="majorBidi" w:hAnsiTheme="majorBidi" w:cstheme="majorBidi"/>
           <w:b/>
           <w:bCs/>
+          <w:sz w:val="22"/>
+          <w:szCs w:val="22"/>
         </w:rPr>
         <w:t xml:space="preserve"> Important</w:t>
       </w:r>
       <w:r>
         <w:rPr>
-          <w:rFonts w:hint="cs"/>
+          <w:rFonts w:asciiTheme="majorBidi" w:hAnsiTheme="majorBidi" w:cstheme="majorBidi"/>
           <w:b/>
           <w:bCs/>
+          <w:sz w:val="22"/>
+          <w:szCs w:val="22"/>
           <w:rtl/>
         </w:rPr>
         <w:t>"</w:t>
       </w:r>
       <w:r>
+        <w:rPr>
+          <w:rFonts w:asciiTheme="majorBidi" w:hAnsiTheme="majorBidi" w:cstheme="majorBidi"/>
+          <w:sz w:val="22"/>
+          <w:szCs w:val="22"/>
+        </w:rPr>
         <w:t xml:space="preserve"> : One of the most important features of this platform is that it is based on the web and gives great help to its users in order to use it anywhere and with any means of communication.</w:t>
       </w:r>
     </w:p>
@@ -1590,7 +1596,6 @@
           <w:tab w:val="left" w:pos="1884"/>
         </w:tabs>
         <w:rPr>
-          <w:rFonts w:hint="cs"/>
           <w:rtl/>
           <w:lang w:bidi="fa-IR"/>
         </w:rPr>
@@ -1599,7 +1604,13 @@
         <w:rPr>
           <w:lang w:bidi="fa-IR"/>
         </w:rPr>
-        <w:t>Introduction video link</w:t>
+        <w:t>link</w:t>
+      </w:r>
+      <w:r>
+        <w:rPr>
+          <w:lang w:bidi="fa-IR"/>
+        </w:rPr>
+        <w:t>s</w:t>
       </w:r>
     </w:p>
     <w:p/>
@@ -1615,7 +1626,7 @@
           <w:szCs w:val="26"/>
         </w:rPr>
       </w:pPr>
-      <w:hyperlink r:id="rId12" w:anchor="KNSBiZ2MQBDg6-k9dXN5yd6m24ycwuyyGxsQAi1gJ8Y" w:history="1">
+      <w:hyperlink r:id="rId12" w:history="1">
         <w:r>
           <w:rPr>
             <w:rStyle w:val="Hyperlink"/>
@@ -1623,16 +1634,102 @@
             <w:szCs w:val="26"/>
             <w:u w:val="none"/>
           </w:rPr>
-          <w:t>Video Link</w:t>
+          <w:t>BOX</w:t>
         </w:r>
       </w:hyperlink>
     </w:p>
-    <w:p/>
-    <w:p/>
-    <w:p/>
-    <w:p/>
-    <w:p/>
-    <w:p/>
+    <w:p>
+      <w:pPr>
+        <w:pStyle w:val="ListParagraph"/>
+        <w:numPr>
+          <w:ilvl w:val="0"/>
+          <w:numId w:val="21"/>
+        </w:numPr>
+        <w:rPr>
+          <w:rStyle w:val="Hyperlink"/>
+          <w:color w:val="auto"/>
+          <w:sz w:val="26"/>
+          <w:szCs w:val="26"/>
+          <w:u w:val="none"/>
+        </w:rPr>
+      </w:pPr>
+      <w:hyperlink r:id="rId13" w:anchor="KNSBiZ2MQBDg6-k9dXN5yd6m24ycwuyyGxsQAi1gJ8Y" w:history="1">
+        <w:r>
+          <w:rPr>
+            <w:rStyle w:val="Hyperlink"/>
+            <w:sz w:val="26"/>
+            <w:szCs w:val="26"/>
+            <w:u w:val="none"/>
+          </w:rPr>
+          <w:t>Introduction V</w:t>
+        </w:r>
+        <w:r>
+          <w:rPr>
+            <w:rStyle w:val="Hyperlink"/>
+            <w:sz w:val="26"/>
+            <w:szCs w:val="26"/>
+            <w:u w:val="none"/>
+          </w:rPr>
+          <w:t>ideo Link</w:t>
+        </w:r>
+      </w:hyperlink>
+    </w:p>
+    <w:p>
+      <w:pPr>
+        <w:rPr>
+          <w:sz w:val="26"/>
+          <w:szCs w:val="26"/>
+        </w:rPr>
+      </w:pPr>
+    </w:p>
+    <w:p>
+      <w:pPr>
+        <w:jc w:val="center"/>
+        <w:rPr>
+          <w:rFonts w:asciiTheme="majorBidi" w:hAnsiTheme="majorBidi" w:cstheme="majorBidi"/>
+          <w:b/>
+          <w:bCs/>
+          <w:i/>
+          <w:iCs/>
+        </w:rPr>
+      </w:pPr>
+      <w:r>
+        <w:rPr>
+          <w:rFonts w:asciiTheme="majorBidi" w:hAnsiTheme="majorBidi" w:cstheme="majorBidi"/>
+          <w:b/>
+          <w:bCs/>
+          <w:i/>
+          <w:iCs/>
+        </w:rPr>
+        <w:t>THANK YOU</w:t>
+      </w:r>
+    </w:p>
+    <w:p>
+      <w:pPr>
+        <w:jc w:val="center"/>
+        <w:rPr>
+          <w:rFonts w:asciiTheme="majorBidi" w:hAnsiTheme="majorBidi" w:cstheme="majorBidi"/>
+          <w:b/>
+          <w:bCs/>
+          <w:i/>
+          <w:iCs/>
+          <w:sz w:val="26"/>
+          <w:szCs w:val="26"/>
+        </w:rPr>
+      </w:pPr>
+      <w:r>
+        <w:rPr>
+          <w:rFonts w:asciiTheme="majorBidi" w:hAnsiTheme="majorBidi" w:cstheme="majorBidi"/>
+          <w:b/>
+          <w:bCs/>
+          <w:i/>
+          <w:iCs/>
+          <w:sz w:val="26"/>
+          <w:szCs w:val="26"/>
+        </w:rPr>
+        <w:t>GOOD LUCK</w:t>
+      </w:r>
+    </w:p>
     <w:p/>
     <w:p>
       <w:pPr>
@@ -1643,12 +1740,12 @@
       </w:r>
     </w:p>
     <w:sectPr>
-      <w:headerReference w:type="even" r:id="rId13"/>
-      <w:headerReference w:type="default" r:id="rId14"/>
-      <w:footerReference w:type="even" r:id="rId15"/>
-      <w:footerReference w:type="default" r:id="rId16"/>
-      <w:headerReference w:type="first" r:id="rId17"/>
-      <w:footerReference w:type="first" r:id="rId18"/>
+      <w:headerReference w:type="even" r:id="rId14"/>
+      <w:headerReference w:type="default" r:id="rId15"/>
+      <w:footerReference w:type="even" r:id="rId16"/>
+      <w:footerReference w:type="default" r:id="rId17"/>
+      <w:headerReference w:type="first" r:id="rId18"/>
+      <w:footerReference w:type="first" r:id="rId19"/>
       <w:pgSz w:w="12240" w:h="15840"/>
       <w:pgMar w:top="1440" w:right="1350" w:bottom="1440" w:left="1440" w:header="720" w:footer="720" w:gutter="0"/>
       <w:pgBorders w:offsetFrom="page">

</xml_diff>